<commit_message>
Updated Idea, note--worked at home
</commit_message>
<xml_diff>
--- a/Idea.docx
+++ b/Idea.docx
@@ -21,6 +21,7 @@
         <w:rPr>
           <w:noProof/>
           <w:color w:val="808080" w:themeColor="background1" w:themeShade="80"/>
+          <w:lang w:eastAsia="en-US"/>
         </w:rPr>
         <mc:AlternateContent>
           <mc:Choice Requires="wps">
@@ -124,6 +125,7 @@
         <w:rPr>
           <w:noProof/>
           <w:color w:val="808080" w:themeColor="background1" w:themeShade="80"/>
+          <w:lang w:eastAsia="en-US"/>
         </w:rPr>
         <mc:AlternateContent>
           <mc:Choice Requires="wps">
@@ -199,6 +201,7 @@
         <w:rPr>
           <w:noProof/>
           <w:color w:val="808080" w:themeColor="background1" w:themeShade="80"/>
+          <w:lang w:eastAsia="en-US"/>
         </w:rPr>
         <mc:AlternateContent>
           <mc:Choice Requires="wps">
@@ -308,6 +311,7 @@
         <w:rPr>
           <w:noProof/>
           <w:color w:val="808080" w:themeColor="background1" w:themeShade="80"/>
+          <w:lang w:eastAsia="en-US"/>
         </w:rPr>
         <mc:AlternateContent>
           <mc:Choice Requires="wps">
@@ -375,6 +379,7 @@
         <w:rPr>
           <w:noProof/>
           <w:color w:val="808080" w:themeColor="background1" w:themeShade="80"/>
+          <w:lang w:eastAsia="en-US"/>
         </w:rPr>
         <mc:AlternateContent>
           <mc:Choice Requires="wps">
@@ -442,6 +447,7 @@
         <w:rPr>
           <w:noProof/>
           <w:color w:val="808080" w:themeColor="background1" w:themeShade="80"/>
+          <w:lang w:eastAsia="en-US"/>
         </w:rPr>
         <mc:AlternateContent>
           <mc:Choice Requires="wps">
@@ -718,6 +724,7 @@
         <w:rPr>
           <w:noProof/>
           <w:color w:val="0000FF"/>
+          <w:lang w:eastAsia="en-US"/>
         </w:rPr>
         <mc:AlternateContent>
           <mc:Choice Requires="wps">
@@ -899,6 +906,7 @@
       <w:r>
         <w:rPr>
           <w:noProof/>
+          <w:lang w:eastAsia="en-US"/>
         </w:rPr>
         <mc:AlternateContent>
           <mc:Choice Requires="wpg">
@@ -1115,6 +1123,7 @@
       <w:r>
         <w:rPr>
           <w:noProof/>
+          <w:lang w:eastAsia="en-US"/>
         </w:rPr>
         <mc:AlternateContent>
           <mc:Choice Requires="wps">
@@ -1189,6 +1198,7 @@
       <w:r>
         <w:rPr>
           <w:noProof/>
+          <w:lang w:eastAsia="en-US"/>
         </w:rPr>
         <mc:AlternateContent>
           <mc:Choice Requires="wpg">
@@ -1570,6 +1580,7 @@
       <w:r>
         <w:rPr>
           <w:noProof/>
+          <w:lang w:eastAsia="en-US"/>
         </w:rPr>
         <mc:AlternateContent>
           <mc:Choice Requires="wpg">
@@ -3080,6 +3091,7 @@
       <w:r>
         <w:rPr>
           <w:noProof/>
+          <w:lang w:eastAsia="en-US"/>
         </w:rPr>
         <mc:AlternateContent>
           <mc:Choice Requires="wps">
@@ -3141,6 +3153,7 @@
       <w:r>
         <w:rPr>
           <w:noProof/>
+          <w:lang w:eastAsia="en-US"/>
         </w:rPr>
         <mc:AlternateContent>
           <mc:Choice Requires="wps">
@@ -3235,8 +3248,2257 @@
       <w:r>
         <w:rPr>
           <w:noProof/>
+          <w:lang w:eastAsia="en-US"/>
         </w:rPr>
         <w:lastRenderedPageBreak/>
+        <mc:AlternateContent>
+          <mc:Choice Requires="wps">
+            <w:drawing>
+              <wp:anchor distT="0" distB="0" distL="114300" distR="114300" simplePos="0" relativeHeight="251727872" behindDoc="0" locked="0" layoutInCell="1" allowOverlap="1" wp14:anchorId="1623B19F" wp14:editId="7261CE8A">
+                <wp:simplePos x="0" y="0"/>
+                <wp:positionH relativeFrom="column">
+                  <wp:posOffset>83126</wp:posOffset>
+                </wp:positionH>
+                <wp:positionV relativeFrom="paragraph">
+                  <wp:posOffset>3930732</wp:posOffset>
+                </wp:positionV>
+                <wp:extent cx="6276975" cy="0"/>
+                <wp:effectExtent l="0" t="0" r="9525" b="19050"/>
+                <wp:wrapNone/>
+                <wp:docPr id="7" name="Straight Connector 7"/>
+                <wp:cNvGraphicFramePr/>
+                <a:graphic xmlns:a="http://schemas.openxmlformats.org/drawingml/2006/main">
+                  <a:graphicData uri="http://schemas.microsoft.com/office/word/2010/wordprocessingShape">
+                    <wps:wsp>
+                      <wps:cNvCnPr/>
+                      <wps:spPr>
+                        <a:xfrm>
+                          <a:off x="0" y="0"/>
+                          <a:ext cx="6276975" cy="0"/>
+                        </a:xfrm>
+                        <a:prstGeom prst="line">
+                          <a:avLst/>
+                        </a:prstGeom>
+                      </wps:spPr>
+                      <wps:style>
+                        <a:lnRef idx="1">
+                          <a:schemeClr val="accent1"/>
+                        </a:lnRef>
+                        <a:fillRef idx="0">
+                          <a:schemeClr val="accent1"/>
+                        </a:fillRef>
+                        <a:effectRef idx="0">
+                          <a:schemeClr val="accent1"/>
+                        </a:effectRef>
+                        <a:fontRef idx="minor">
+                          <a:schemeClr val="tx1"/>
+                        </a:fontRef>
+                      </wps:style>
+                      <wps:bodyPr/>
+                    </wps:wsp>
+                  </a:graphicData>
+                </a:graphic>
+              </wp:anchor>
+            </w:drawing>
+          </mc:Choice>
+          <mc:Fallback>
+            <w:pict>
+              <v:line id="Straight Connector 7" o:spid="_x0000_s1026" style="position:absolute;z-index:251727872;visibility:visible;mso-wrap-style:square;mso-wrap-distance-left:9pt;mso-wrap-distance-top:0;mso-wrap-distance-right:9pt;mso-wrap-distance-bottom:0;mso-position-horizontal:absolute;mso-position-horizontal-relative:text;mso-position-vertical:absolute;mso-position-vertical-relative:text" from="6.55pt,309.5pt" to="500.8pt,309.5pt" o:gfxdata="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" strokecolor="#4579b8 [3044]"/>
+            </w:pict>
+          </mc:Fallback>
+        </mc:AlternateContent>
+      </w:r>
+      <w:r>
+        <w:rPr>
+          <w:noProof/>
+          <w:lang w:eastAsia="en-US"/>
+        </w:rPr>
+        <mc:AlternateContent>
+          <mc:Choice Requires="wps">
+            <w:drawing>
+              <wp:anchor distT="0" distB="0" distL="114300" distR="114300" simplePos="0" relativeHeight="251721728" behindDoc="0" locked="0" layoutInCell="1" allowOverlap="1" wp14:anchorId="2D3D83AA" wp14:editId="2BF0CA3B">
+                <wp:simplePos x="0" y="0"/>
+                <wp:positionH relativeFrom="column">
+                  <wp:posOffset>10160</wp:posOffset>
+                </wp:positionH>
+                <wp:positionV relativeFrom="paragraph">
+                  <wp:posOffset>271145</wp:posOffset>
+                </wp:positionV>
+                <wp:extent cx="6410325" cy="4191000"/>
+                <wp:effectExtent l="57150" t="38100" r="85725" b="95250"/>
+                <wp:wrapNone/>
+                <wp:docPr id="9" name="Rounded Rectangle 9"/>
+                <wp:cNvGraphicFramePr/>
+                <a:graphic xmlns:a="http://schemas.openxmlformats.org/drawingml/2006/main">
+                  <a:graphicData uri="http://schemas.microsoft.com/office/word/2010/wordprocessingShape">
+                    <wps:wsp>
+                      <wps:cNvSpPr/>
+                      <wps:spPr>
+                        <a:xfrm>
+                          <a:off x="0" y="0"/>
+                          <a:ext cx="6410325" cy="4191000"/>
+                        </a:xfrm>
+                        <a:prstGeom prst="roundRect">
+                          <a:avLst>
+                            <a:gd name="adj" fmla="val 2710"/>
+                          </a:avLst>
+                        </a:prstGeom>
+                      </wps:spPr>
+                      <wps:style>
+                        <a:lnRef idx="1">
+                          <a:schemeClr val="dk1"/>
+                        </a:lnRef>
+                        <a:fillRef idx="2">
+                          <a:schemeClr val="dk1"/>
+                        </a:fillRef>
+                        <a:effectRef idx="1">
+                          <a:schemeClr val="dk1"/>
+                        </a:effectRef>
+                        <a:fontRef idx="minor">
+                          <a:schemeClr val="dk1"/>
+                        </a:fontRef>
+                      </wps:style>
+                      <wps:txbx>
+                        <w:txbxContent>
+                          <w:p>
+                            <w:r>
+                              <w:t>Setup – Product XXX</w:t>
+                            </w:r>
+                          </w:p>
+                          <w:p>
+                            <w:pPr>
+                              <w:jc w:val="center"/>
+                            </w:pPr>
+                          </w:p>
+                          <w:p>
+                            <w:pPr>
+                              <w:jc w:val="center"/>
+                            </w:pPr>
+                          </w:p>
+                          <w:p>
+                            <w:pPr>
+                              <w:jc w:val="center"/>
+                            </w:pPr>
+                          </w:p>
+                          <w:p>
+                            <w:pPr>
+                              <w:jc w:val="center"/>
+                            </w:pPr>
+                          </w:p>
+                          <w:p>
+                            <w:pPr>
+                              <w:jc w:val="center"/>
+                            </w:pPr>
+                          </w:p>
+                          <w:p>
+                            <w:pPr>
+                              <w:jc w:val="center"/>
+                            </w:pPr>
+                          </w:p>
+                          <w:p>
+                            <w:pPr>
+                              <w:jc w:val="center"/>
+                            </w:pPr>
+                          </w:p>
+                          <w:p>
+                            <w:pPr>
+                              <w:jc w:val="center"/>
+                            </w:pPr>
+                          </w:p>
+                          <w:p>
+                            <w:pPr>
+                              <w:jc w:val="center"/>
+                            </w:pPr>
+                          </w:p>
+                          <w:p>
+                            <w:pPr>
+                              <w:jc w:val="center"/>
+                            </w:pPr>
+                          </w:p>
+                          <w:p>
+                            <w:pPr>
+                              <w:jc w:val="center"/>
+                            </w:pPr>
+                          </w:p>
+                          <w:p>
+                            <w:pPr>
+                              <w:jc w:val="center"/>
+                            </w:pPr>
+                          </w:p>
+                        </w:txbxContent>
+                      </wps:txbx>
+                      <wps:bodyPr rot="0" spcFirstLastPara="0" vertOverflow="overflow" horzOverflow="overflow" vert="horz" wrap="square" lIns="91440" tIns="45720" rIns="91440" bIns="45720" numCol="1" spcCol="0" rtlCol="0" fromWordArt="0" anchor="ctr" anchorCtr="0" forceAA="0" compatLnSpc="1">
+                        <a:prstTxWarp prst="textNoShape">
+                          <a:avLst/>
+                        </a:prstTxWarp>
+                        <a:noAutofit/>
+                      </wps:bodyPr>
+                    </wps:wsp>
+                  </a:graphicData>
+                </a:graphic>
+              </wp:anchor>
+            </w:drawing>
+          </mc:Choice>
+          <mc:Fallback>
+            <w:pict>
+              <v:roundrect id="Rounded Rectangle 9" o:spid="_x0000_s1057" style="position:absolute;margin-left:.8pt;margin-top:21.35pt;width:504.75pt;height:330pt;z-index:251721728;visibility:visible;mso-wrap-style:square;mso-wrap-distance-left:9pt;mso-wrap-distance-top:0;mso-wrap-distance-right:9pt;mso-wrap-distance-bottom:0;mso-position-horizontal:absolute;mso-position-horizontal-relative:text;mso-position-vertical:absolute;mso-position-vertical-relative:text;v-text-anchor:middle" arcsize="1775f" o:gfxdata="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" fillcolor="gray [1616]" strokecolor="black [3040]">
+                <v:fill color2="#d9d9d9 [496]" rotate="t" angle="180" colors="0 #bcbcbc;22938f #d0d0d0;1 #ededed" focus="100%" type="gradient"/>
+                <v:shadow on="t" color="black" opacity="24903f" origin=",.5" offset="0,.55556mm"/>
+                <v:textbox>
+                  <w:txbxContent>
+                    <w:p>
+                      <w:r>
+                        <w:t>Setup – Product XXX</w:t>
+                      </w:r>
+                    </w:p>
+                    <w:p>
+                      <w:pPr>
+                        <w:jc w:val="center"/>
+                      </w:pPr>
+                    </w:p>
+                    <w:p>
+                      <w:pPr>
+                        <w:jc w:val="center"/>
+                      </w:pPr>
+                    </w:p>
+                    <w:p>
+                      <w:pPr>
+                        <w:jc w:val="center"/>
+                      </w:pPr>
+                    </w:p>
+                    <w:p>
+                      <w:pPr>
+                        <w:jc w:val="center"/>
+                      </w:pPr>
+                    </w:p>
+                    <w:p>
+                      <w:pPr>
+                        <w:jc w:val="center"/>
+                      </w:pPr>
+                    </w:p>
+                    <w:p>
+                      <w:pPr>
+                        <w:jc w:val="center"/>
+                      </w:pPr>
+                    </w:p>
+                    <w:p>
+                      <w:pPr>
+                        <w:jc w:val="center"/>
+                      </w:pPr>
+                    </w:p>
+                    <w:p>
+                      <w:pPr>
+                        <w:jc w:val="center"/>
+                      </w:pPr>
+                    </w:p>
+                    <w:p>
+                      <w:pPr>
+                        <w:jc w:val="center"/>
+                      </w:pPr>
+                    </w:p>
+                    <w:p>
+                      <w:pPr>
+                        <w:jc w:val="center"/>
+                      </w:pPr>
+                    </w:p>
+                    <w:p>
+                      <w:pPr>
+                        <w:jc w:val="center"/>
+                      </w:pPr>
+                    </w:p>
+                    <w:p>
+                      <w:pPr>
+                        <w:jc w:val="center"/>
+                      </w:pPr>
+                    </w:p>
+                  </w:txbxContent>
+                </v:textbox>
+              </v:roundrect>
+            </w:pict>
+          </mc:Fallback>
+        </mc:AlternateContent>
+      </w:r>
+      <w:r>
+        <w:rPr>
+          <w:noProof/>
+          <w:lang w:eastAsia="en-US"/>
+        </w:rPr>
+        <mc:AlternateContent>
+          <mc:Choice Requires="wpg">
+            <w:drawing>
+              <wp:anchor distT="0" distB="0" distL="114300" distR="114300" simplePos="0" relativeHeight="251722752" behindDoc="0" locked="0" layoutInCell="1" allowOverlap="1" wp14:anchorId="4F8AF91F" wp14:editId="2184033D">
+                <wp:simplePos x="0" y="0"/>
+                <wp:positionH relativeFrom="column">
+                  <wp:posOffset>5080635</wp:posOffset>
+                </wp:positionH>
+                <wp:positionV relativeFrom="paragraph">
+                  <wp:posOffset>282575</wp:posOffset>
+                </wp:positionV>
+                <wp:extent cx="1190872" cy="238125"/>
+                <wp:effectExtent l="57150" t="38100" r="85725" b="104775"/>
+                <wp:wrapNone/>
+                <wp:docPr id="12" name="Group 12"/>
+                <wp:cNvGraphicFramePr/>
+                <a:graphic xmlns:a="http://schemas.openxmlformats.org/drawingml/2006/main">
+                  <a:graphicData uri="http://schemas.microsoft.com/office/word/2010/wordprocessingGroup">
+                    <wpg:wgp>
+                      <wpg:cNvGrpSpPr/>
+                      <wpg:grpSpPr>
+                        <a:xfrm>
+                          <a:off x="0" y="0"/>
+                          <a:ext cx="1190872" cy="238125"/>
+                          <a:chOff x="0" y="0"/>
+                          <a:chExt cx="1190872" cy="238125"/>
+                        </a:xfrm>
+                      </wpg:grpSpPr>
+                      <wps:wsp>
+                        <wps:cNvPr id="14" name="Rectangle 14"/>
+                        <wps:cNvSpPr/>
+                        <wps:spPr>
+                          <a:xfrm>
+                            <a:off x="0" y="0"/>
+                            <a:ext cx="361950" cy="238125"/>
+                          </a:xfrm>
+                          <a:prstGeom prst="rect">
+                            <a:avLst/>
+                          </a:prstGeom>
+                        </wps:spPr>
+                        <wps:style>
+                          <a:lnRef idx="1">
+                            <a:schemeClr val="dk1"/>
+                          </a:lnRef>
+                          <a:fillRef idx="2">
+                            <a:schemeClr val="dk1"/>
+                          </a:fillRef>
+                          <a:effectRef idx="1">
+                            <a:schemeClr val="dk1"/>
+                          </a:effectRef>
+                          <a:fontRef idx="minor">
+                            <a:schemeClr val="dk1"/>
+                          </a:fontRef>
+                        </wps:style>
+                        <wps:txbx>
+                          <w:txbxContent>
+                            <w:p>
+                              <w:pPr>
+                                <w:jc w:val="center"/>
+                              </w:pPr>
+                              <w:r>
+                                <w:t>-</w:t>
+                              </w:r>
+                            </w:p>
+                          </w:txbxContent>
+                        </wps:txbx>
+                        <wps:bodyPr rot="0" spcFirstLastPara="0" vertOverflow="overflow" horzOverflow="overflow" vert="horz" wrap="square" lIns="91440" tIns="45720" rIns="91440" bIns="45720" numCol="1" spcCol="0" rtlCol="0" fromWordArt="0" anchor="ctr" anchorCtr="0" forceAA="0" compatLnSpc="1">
+                          <a:prstTxWarp prst="textNoShape">
+                            <a:avLst/>
+                          </a:prstTxWarp>
+                          <a:noAutofit/>
+                        </wps:bodyPr>
+                      </wps:wsp>
+                      <wps:wsp>
+                        <wps:cNvPr id="15" name="Rectangle 15"/>
+                        <wps:cNvSpPr/>
+                        <wps:spPr>
+                          <a:xfrm>
+                            <a:off x="391886" y="0"/>
+                            <a:ext cx="409575" cy="238125"/>
+                          </a:xfrm>
+                          <a:prstGeom prst="rect">
+                            <a:avLst/>
+                          </a:prstGeom>
+                        </wps:spPr>
+                        <wps:style>
+                          <a:lnRef idx="1">
+                            <a:schemeClr val="dk1"/>
+                          </a:lnRef>
+                          <a:fillRef idx="2">
+                            <a:schemeClr val="dk1"/>
+                          </a:fillRef>
+                          <a:effectRef idx="1">
+                            <a:schemeClr val="dk1"/>
+                          </a:effectRef>
+                          <a:fontRef idx="minor">
+                            <a:schemeClr val="dk1"/>
+                          </a:fontRef>
+                        </wps:style>
+                        <wps:bodyPr rot="0" spcFirstLastPara="0" vertOverflow="overflow" horzOverflow="overflow" vert="horz" wrap="square" lIns="91440" tIns="45720" rIns="91440" bIns="45720" numCol="1" spcCol="0" rtlCol="0" fromWordArt="0" anchor="ctr" anchorCtr="0" forceAA="0" compatLnSpc="1">
+                          <a:prstTxWarp prst="textNoShape">
+                            <a:avLst/>
+                          </a:prstTxWarp>
+                          <a:noAutofit/>
+                        </wps:bodyPr>
+                      </wps:wsp>
+                      <wps:wsp>
+                        <wps:cNvPr id="32" name="Rectangle 32"/>
+                        <wps:cNvSpPr/>
+                        <wps:spPr>
+                          <a:xfrm>
+                            <a:off x="819397" y="0"/>
+                            <a:ext cx="371475" cy="238125"/>
+                          </a:xfrm>
+                          <a:prstGeom prst="rect">
+                            <a:avLst/>
+                          </a:prstGeom>
+                          <a:solidFill>
+                            <a:srgbClr val="FF0000"/>
+                          </a:solidFill>
+                        </wps:spPr>
+                        <wps:style>
+                          <a:lnRef idx="1">
+                            <a:schemeClr val="dk1"/>
+                          </a:lnRef>
+                          <a:fillRef idx="2">
+                            <a:schemeClr val="dk1"/>
+                          </a:fillRef>
+                          <a:effectRef idx="1">
+                            <a:schemeClr val="dk1"/>
+                          </a:effectRef>
+                          <a:fontRef idx="minor">
+                            <a:schemeClr val="dk1"/>
+                          </a:fontRef>
+                        </wps:style>
+                        <wps:txbx>
+                          <w:txbxContent>
+                            <w:p>
+                              <w:pPr>
+                                <w:jc w:val="center"/>
+                              </w:pPr>
+                              <w:r>
+                                <w:t>X</w:t>
+                              </w:r>
+                            </w:p>
+                          </w:txbxContent>
+                        </wps:txbx>
+                        <wps:bodyPr rot="0" spcFirstLastPara="0" vertOverflow="overflow" horzOverflow="overflow" vert="horz" wrap="square" lIns="91440" tIns="45720" rIns="91440" bIns="45720" numCol="1" spcCol="0" rtlCol="0" fromWordArt="0" anchor="ctr" anchorCtr="0" forceAA="0" compatLnSpc="1">
+                          <a:prstTxWarp prst="textNoShape">
+                            <a:avLst/>
+                          </a:prstTxWarp>
+                          <a:noAutofit/>
+                        </wps:bodyPr>
+                      </wps:wsp>
+                      <wps:wsp>
+                        <wps:cNvPr id="38" name="Rectangle 38"/>
+                        <wps:cNvSpPr/>
+                        <wps:spPr>
+                          <a:xfrm>
+                            <a:off x="486888" y="35626"/>
+                            <a:ext cx="200025" cy="161925"/>
+                          </a:xfrm>
+                          <a:prstGeom prst="rect">
+                            <a:avLst/>
+                          </a:prstGeom>
+                        </wps:spPr>
+                        <wps:style>
+                          <a:lnRef idx="1">
+                            <a:schemeClr val="dk1"/>
+                          </a:lnRef>
+                          <a:fillRef idx="2">
+                            <a:schemeClr val="dk1"/>
+                          </a:fillRef>
+                          <a:effectRef idx="1">
+                            <a:schemeClr val="dk1"/>
+                          </a:effectRef>
+                          <a:fontRef idx="minor">
+                            <a:schemeClr val="dk1"/>
+                          </a:fontRef>
+                        </wps:style>
+                        <wps:bodyPr rot="0" spcFirstLastPara="0" vertOverflow="overflow" horzOverflow="overflow" vert="horz" wrap="square" lIns="91440" tIns="45720" rIns="91440" bIns="45720" numCol="1" spcCol="0" rtlCol="0" fromWordArt="0" anchor="ctr" anchorCtr="0" forceAA="0" compatLnSpc="1">
+                          <a:prstTxWarp prst="textNoShape">
+                            <a:avLst/>
+                          </a:prstTxWarp>
+                          <a:noAutofit/>
+                        </wps:bodyPr>
+                      </wps:wsp>
+                    </wpg:wgp>
+                  </a:graphicData>
+                </a:graphic>
+              </wp:anchor>
+            </w:drawing>
+          </mc:Choice>
+          <mc:Fallback>
+            <w:pict>
+              <v:group id="Group 12" o:spid="_x0000_s1058" style="position:absolute;margin-left:400.05pt;margin-top:22.25pt;width:93.75pt;height:18.75pt;z-index:251722752" coordsize="11908,2381" o:gfxdata="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">
+                <v:rect id="Rectangle 14" o:spid="_x0000_s1059" style="position:absolute;width:3619;height:2381;visibility:visible;mso-wrap-style:square;v-text-anchor:middle" o:gfxdata="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" fillcolor="gray [1616]" strokecolor="black [3040]">
+                  <v:fill color2="#d9d9d9 [496]" rotate="t" angle="180" colors="0 #bcbcbc;22938f #d0d0d0;1 #ededed" focus="100%" type="gradient"/>
+                  <v:shadow on="t" color="black" opacity="24903f" origin=",.5" offset="0,.55556mm"/>
+                  <v:textbox>
+                    <w:txbxContent>
+                      <w:p>
+                        <w:pPr>
+                          <w:jc w:val="center"/>
+                        </w:pPr>
+                        <w:r>
+                          <w:t>-</w:t>
+                        </w:r>
+                      </w:p>
+                    </w:txbxContent>
+                  </v:textbox>
+                </v:rect>
+                <v:rect id="Rectangle 15" o:spid="_x0000_s1060" style="position:absolute;left:3918;width:4096;height:2381;visibility:visible;mso-wrap-style:square;v-text-anchor:middle" o:gfxdata="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" fillcolor="gray [1616]" strokecolor="black [3040]">
+                  <v:fill color2="#d9d9d9 [496]" rotate="t" angle="180" colors="0 #bcbcbc;22938f #d0d0d0;1 #ededed" focus="100%" type="gradient"/>
+                  <v:shadow on="t" color="black" opacity="24903f" origin=",.5" offset="0,.55556mm"/>
+                </v:rect>
+                <v:rect id="Rectangle 32" o:spid="_x0000_s1061" style="position:absolute;left:8193;width:3715;height:2381;visibility:visible;mso-wrap-style:square;v-text-anchor:middle" o:gfxdata="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" fillcolor="red" strokecolor="black [3040]">
+                  <v:shadow on="t" color="black" opacity="24903f" origin=",.5" offset="0,.55556mm"/>
+                  <v:textbox>
+                    <w:txbxContent>
+                      <w:p>
+                        <w:pPr>
+                          <w:jc w:val="center"/>
+                        </w:pPr>
+                        <w:r>
+                          <w:t>X</w:t>
+                        </w:r>
+                      </w:p>
+                    </w:txbxContent>
+                  </v:textbox>
+                </v:rect>
+                <v:rect id="Rectangle 38" o:spid="_x0000_s1062" style="position:absolute;left:4868;top:356;width:2001;height:1619;visibility:visible;mso-wrap-style:square;v-text-anchor:middle" o:gfxdata="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" fillcolor="gray [1616]" strokecolor="black [3040]">
+                  <v:fill color2="#d9d9d9 [496]" rotate="t" angle="180" colors="0 #bcbcbc;22938f #d0d0d0;1 #ededed" focus="100%" type="gradient"/>
+                  <v:shadow on="t" color="black" opacity="24903f" origin=",.5" offset="0,.55556mm"/>
+                </v:rect>
+              </v:group>
+            </w:pict>
+          </mc:Fallback>
+        </mc:AlternateContent>
+      </w:r>
+      <w:r>
+        <w:rPr>
+          <w:noProof/>
+          <w:lang w:eastAsia="en-US"/>
+        </w:rPr>
+        <mc:AlternateContent>
+          <mc:Choice Requires="wps">
+            <w:drawing>
+              <wp:anchor distT="0" distB="0" distL="114300" distR="114300" simplePos="0" relativeHeight="251723776" behindDoc="0" locked="0" layoutInCell="1" allowOverlap="1" wp14:anchorId="607D00FE" wp14:editId="369BF534">
+                <wp:simplePos x="0" y="0"/>
+                <wp:positionH relativeFrom="column">
+                  <wp:posOffset>81280</wp:posOffset>
+                </wp:positionH>
+                <wp:positionV relativeFrom="paragraph">
+                  <wp:posOffset>579755</wp:posOffset>
+                </wp:positionV>
+                <wp:extent cx="6276975" cy="3829050"/>
+                <wp:effectExtent l="57150" t="38100" r="85725" b="95250"/>
+                <wp:wrapNone/>
+                <wp:docPr id="45" name="Rectangle 45"/>
+                <wp:cNvGraphicFramePr/>
+                <a:graphic xmlns:a="http://schemas.openxmlformats.org/drawingml/2006/main">
+                  <a:graphicData uri="http://schemas.microsoft.com/office/word/2010/wordprocessingShape">
+                    <wps:wsp>
+                      <wps:cNvSpPr/>
+                      <wps:spPr>
+                        <a:xfrm>
+                          <a:off x="0" y="0"/>
+                          <a:ext cx="6276975" cy="3829050"/>
+                        </a:xfrm>
+                        <a:prstGeom prst="rect">
+                          <a:avLst/>
+                        </a:prstGeom>
+                      </wps:spPr>
+                      <wps:style>
+                        <a:lnRef idx="1">
+                          <a:schemeClr val="accent1"/>
+                        </a:lnRef>
+                        <a:fillRef idx="2">
+                          <a:schemeClr val="accent1"/>
+                        </a:fillRef>
+                        <a:effectRef idx="1">
+                          <a:schemeClr val="accent1"/>
+                        </a:effectRef>
+                        <a:fontRef idx="minor">
+                          <a:schemeClr val="dk1"/>
+                        </a:fontRef>
+                      </wps:style>
+                      <wps:txbx>
+                        <w:txbxContent>
+                          <w:p>
+                            <w:r>
+                              <w:rPr>
+                                <w:b/>
+                              </w:rPr>
+                              <w:t xml:space="preserve">   </w:t>
+                            </w:r>
+                            <w:r>
+                              <w:rPr>
+                                <w:b/>
+                              </w:rPr>
+                              <w:t>License Activation</w:t>
+                            </w:r>
+                            <w:r>
+                              <w:br/>
+                              <w:t xml:space="preserve">     </w:t>
+                            </w:r>
+                            <w:r>
+                              <w:t>Choose License Type</w:t>
+                            </w:r>
+                            <w:r>
+                              <w:t xml:space="preserve">                                                                                </w:t>
+                            </w:r>
+                            <w:r>
+                              <w:t xml:space="preserve">       </w:t>
+                            </w:r>
+                            <w:r>
+                              <w:t xml:space="preserve">  </w:t>
+                            </w:r>
+                            <w:r>
+                              <w:t xml:space="preserve">                        </w:t>
+                            </w:r>
+                            <w:r>
+                              <w:tab/>
+                              <w:t xml:space="preserve">          </w:t>
+                            </w:r>
+                            <w:r>
+                              <w:t>[Icon]</w:t>
+                            </w:r>
+                          </w:p>
+                          <w:p>
+                            <w:pPr>
+                              <w:jc w:val="center"/>
+                            </w:pPr>
+                          </w:p>
+                          <w:p>
+                            <w:pPr>
+                              <w:jc w:val="center"/>
+                            </w:pPr>
+                          </w:p>
+                          <w:p>
+                            <w:pPr>
+                              <w:jc w:val="center"/>
+                            </w:pPr>
+                          </w:p>
+                          <w:p>
+                            <w:pPr>
+                              <w:jc w:val="center"/>
+                            </w:pPr>
+                          </w:p>
+                          <w:p>
+                            <w:pPr>
+                              <w:jc w:val="center"/>
+                            </w:pPr>
+                          </w:p>
+                          <w:p>
+                            <w:pPr>
+                              <w:jc w:val="center"/>
+                            </w:pPr>
+                          </w:p>
+                          <w:p>
+                            <w:pPr>
+                              <w:jc w:val="center"/>
+                            </w:pPr>
+                          </w:p>
+                          <w:p>
+                            <w:pPr>
+                              <w:jc w:val="center"/>
+                            </w:pPr>
+                          </w:p>
+                          <w:p>
+                            <w:pPr>
+                              <w:jc w:val="center"/>
+                            </w:pPr>
+                          </w:p>
+                          <w:p>
+                            <w:pPr>
+                              <w:jc w:val="center"/>
+                            </w:pPr>
+                          </w:p>
+                          <w:p>
+                            <w:pPr>
+                              <w:jc w:val="center"/>
+                            </w:pPr>
+                          </w:p>
+                          <w:p>
+                            <w:pPr>
+                              <w:jc w:val="center"/>
+                            </w:pPr>
+                          </w:p>
+                          <w:p>
+                            <w:pPr>
+                              <w:jc w:val="center"/>
+                            </w:pPr>
+                          </w:p>
+                          <w:p>
+                            <w:pPr>
+                              <w:jc w:val="center"/>
+                            </w:pPr>
+                          </w:p>
+                        </w:txbxContent>
+                      </wps:txbx>
+                      <wps:bodyPr rot="0" spcFirstLastPara="0" vertOverflow="overflow" horzOverflow="overflow" vert="horz" wrap="square" lIns="91440" tIns="45720" rIns="91440" bIns="45720" numCol="1" spcCol="0" rtlCol="0" fromWordArt="0" anchor="ctr" anchorCtr="0" forceAA="0" compatLnSpc="1">
+                        <a:prstTxWarp prst="textNoShape">
+                          <a:avLst/>
+                        </a:prstTxWarp>
+                        <a:noAutofit/>
+                      </wps:bodyPr>
+                    </wps:wsp>
+                  </a:graphicData>
+                </a:graphic>
+              </wp:anchor>
+            </w:drawing>
+          </mc:Choice>
+          <mc:Fallback>
+            <w:pict>
+              <v:rect id="Rectangle 45" o:spid="_x0000_s1063" style="position:absolute;margin-left:6.4pt;margin-top:45.65pt;width:494.25pt;height:301.5pt;z-index:251723776;visibility:visible;mso-wrap-style:square;mso-wrap-distance-left:9pt;mso-wrap-distance-top:0;mso-wrap-distance-right:9pt;mso-wrap-distance-bottom:0;mso-position-horizontal:absolute;mso-position-horizontal-relative:text;mso-position-vertical:absolute;mso-position-vertical-relative:text;v-text-anchor:middle" o:gfxdata="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" fillcolor="#a7bfde [1620]" strokecolor="#4579b8 [3044]">
+                <v:fill color2="#e4ecf5 [500]" rotate="t" angle="180" colors="0 #a3c4ff;22938f #bfd5ff;1 #e5eeff" focus="100%" type="gradient"/>
+                <v:shadow on="t" color="black" opacity="24903f" origin=",.5" offset="0,.55556mm"/>
+                <v:textbox>
+                  <w:txbxContent>
+                    <w:p>
+                      <w:r>
+                        <w:rPr>
+                          <w:b/>
+                        </w:rPr>
+                        <w:t xml:space="preserve">   </w:t>
+                      </w:r>
+                      <w:r>
+                        <w:rPr>
+                          <w:b/>
+                        </w:rPr>
+                        <w:t>License Activation</w:t>
+                      </w:r>
+                      <w:r>
+                        <w:br/>
+                        <w:t xml:space="preserve">     </w:t>
+                      </w:r>
+                      <w:r>
+                        <w:t>Choose License Type</w:t>
+                      </w:r>
+                      <w:r>
+                        <w:t xml:space="preserve">                                                                                </w:t>
+                      </w:r>
+                      <w:r>
+                        <w:t xml:space="preserve">       </w:t>
+                      </w:r>
+                      <w:r>
+                        <w:t xml:space="preserve">  </w:t>
+                      </w:r>
+                      <w:r>
+                        <w:t xml:space="preserve">                        </w:t>
+                      </w:r>
+                      <w:r>
+                        <w:tab/>
+                        <w:t xml:space="preserve">          </w:t>
+                      </w:r>
+                      <w:r>
+                        <w:t>[Icon]</w:t>
+                      </w:r>
+                    </w:p>
+                    <w:p>
+                      <w:pPr>
+                        <w:jc w:val="center"/>
+                      </w:pPr>
+                    </w:p>
+                    <w:p>
+                      <w:pPr>
+                        <w:jc w:val="center"/>
+                      </w:pPr>
+                    </w:p>
+                    <w:p>
+                      <w:pPr>
+                        <w:jc w:val="center"/>
+                      </w:pPr>
+                    </w:p>
+                    <w:p>
+                      <w:pPr>
+                        <w:jc w:val="center"/>
+                      </w:pPr>
+                    </w:p>
+                    <w:p>
+                      <w:pPr>
+                        <w:jc w:val="center"/>
+                      </w:pPr>
+                    </w:p>
+                    <w:p>
+                      <w:pPr>
+                        <w:jc w:val="center"/>
+                      </w:pPr>
+                    </w:p>
+                    <w:p>
+                      <w:pPr>
+                        <w:jc w:val="center"/>
+                      </w:pPr>
+                    </w:p>
+                    <w:p>
+                      <w:pPr>
+                        <w:jc w:val="center"/>
+                      </w:pPr>
+                    </w:p>
+                    <w:p>
+                      <w:pPr>
+                        <w:jc w:val="center"/>
+                      </w:pPr>
+                    </w:p>
+                    <w:p>
+                      <w:pPr>
+                        <w:jc w:val="center"/>
+                      </w:pPr>
+                    </w:p>
+                    <w:p>
+                      <w:pPr>
+                        <w:jc w:val="center"/>
+                      </w:pPr>
+                    </w:p>
+                    <w:p>
+                      <w:pPr>
+                        <w:jc w:val="center"/>
+                      </w:pPr>
+                    </w:p>
+                    <w:p>
+                      <w:pPr>
+                        <w:jc w:val="center"/>
+                      </w:pPr>
+                    </w:p>
+                    <w:p>
+                      <w:pPr>
+                        <w:jc w:val="center"/>
+                      </w:pPr>
+                    </w:p>
+                  </w:txbxContent>
+                </v:textbox>
+              </v:rect>
+            </w:pict>
+          </mc:Fallback>
+        </mc:AlternateContent>
+      </w:r>
+      <w:r>
+        <w:rPr>
+          <w:noProof/>
+          <w:lang w:eastAsia="en-US"/>
+        </w:rPr>
+        <mc:AlternateContent>
+          <mc:Choice Requires="wps">
+            <w:drawing>
+              <wp:anchor distT="0" distB="0" distL="114300" distR="114300" simplePos="0" relativeHeight="251724800" behindDoc="0" locked="0" layoutInCell="1" allowOverlap="1" wp14:anchorId="181A9912" wp14:editId="4F6EFE76">
+                <wp:simplePos x="0" y="0"/>
+                <wp:positionH relativeFrom="column">
+                  <wp:posOffset>5887720</wp:posOffset>
+                </wp:positionH>
+                <wp:positionV relativeFrom="paragraph">
+                  <wp:posOffset>674370</wp:posOffset>
+                </wp:positionV>
+                <wp:extent cx="333375" cy="352425"/>
+                <wp:effectExtent l="0" t="0" r="28575" b="28575"/>
+                <wp:wrapNone/>
+                <wp:docPr id="46" name="Smiley Face 46"/>
+                <wp:cNvGraphicFramePr/>
+                <a:graphic xmlns:a="http://schemas.openxmlformats.org/drawingml/2006/main">
+                  <a:graphicData uri="http://schemas.microsoft.com/office/word/2010/wordprocessingShape">
+                    <wps:wsp>
+                      <wps:cNvSpPr/>
+                      <wps:spPr>
+                        <a:xfrm>
+                          <a:off x="0" y="0"/>
+                          <a:ext cx="333375" cy="352425"/>
+                        </a:xfrm>
+                        <a:prstGeom prst="smileyFace">
+                          <a:avLst/>
+                        </a:prstGeom>
+                      </wps:spPr>
+                      <wps:style>
+                        <a:lnRef idx="2">
+                          <a:schemeClr val="accent1">
+                            <a:shade val="50000"/>
+                          </a:schemeClr>
+                        </a:lnRef>
+                        <a:fillRef idx="1">
+                          <a:schemeClr val="accent1"/>
+                        </a:fillRef>
+                        <a:effectRef idx="0">
+                          <a:schemeClr val="accent1"/>
+                        </a:effectRef>
+                        <a:fontRef idx="minor">
+                          <a:schemeClr val="lt1"/>
+                        </a:fontRef>
+                      </wps:style>
+                      <wps:bodyPr rot="0" spcFirstLastPara="0" vertOverflow="overflow" horzOverflow="overflow" vert="horz" wrap="square" lIns="91440" tIns="45720" rIns="91440" bIns="45720" numCol="1" spcCol="0" rtlCol="0" fromWordArt="0" anchor="ctr" anchorCtr="0" forceAA="0" compatLnSpc="1">
+                        <a:prstTxWarp prst="textNoShape">
+                          <a:avLst/>
+                        </a:prstTxWarp>
+                        <a:noAutofit/>
+                      </wps:bodyPr>
+                    </wps:wsp>
+                  </a:graphicData>
+                </a:graphic>
+              </wp:anchor>
+            </w:drawing>
+          </mc:Choice>
+          <mc:Fallback>
+            <w:pict>
+              <v:shapetype id="_x0000_t96" coordsize="21600,21600" o:spt="96" adj="17520" path="m10800,qx,10800,10800,21600,21600,10800,10800,xem7340,6445qx6215,7570,7340,8695,8465,7570,7340,6445xnfem14260,6445qx13135,7570,14260,8695,15385,7570,14260,6445xnfem4960@0c8853@3,12747@3,16640@0nfe">
+                <v:formulas>
+                  <v:f eqn="sum 33030 0 #0"/>
+                  <v:f eqn="prod #0 4 3"/>
+                  <v:f eqn="prod @0 1 3"/>
+                  <v:f eqn="sum @1 0 @2"/>
+                </v:formulas>
+                <v:path o:extrusionok="f" gradientshapeok="t" o:connecttype="custom" o:connectlocs="10800,0;3163,3163;0,10800;3163,18437;10800,21600;18437,18437;21600,10800;18437,3163" textboxrect="3163,3163,18437,18437"/>
+                <v:handles>
+                  <v:h position="center,#0" yrange="15510,17520"/>
+                </v:handles>
+                <o:complex v:ext="view"/>
+              </v:shapetype>
+              <v:shape id="Smiley Face 46" o:spid="_x0000_s1026" type="#_x0000_t96" style="position:absolute;margin-left:463.6pt;margin-top:53.1pt;width:26.25pt;height:27.75pt;z-index:251724800;visibility:visible;mso-wrap-style:square;mso-wrap-distance-left:9pt;mso-wrap-distance-top:0;mso-wrap-distance-right:9pt;mso-wrap-distance-bottom:0;mso-position-horizontal:absolute;mso-position-horizontal-relative:text;mso-position-vertical:absolute;mso-position-vertical-relative:text;v-text-anchor:middle" o:gfxdata="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" fillcolor="#4f81bd [3204]" strokecolor="#243f60 [1604]" strokeweight="2pt"/>
+            </w:pict>
+          </mc:Fallback>
+        </mc:AlternateContent>
+      </w:r>
+      <w:r>
+        <w:rPr>
+          <w:noProof/>
+          <w:lang w:eastAsia="en-US"/>
+        </w:rPr>
+        <mc:AlternateContent>
+          <mc:Choice Requires="wps">
+            <w:drawing>
+              <wp:anchor distT="0" distB="0" distL="114300" distR="114300" simplePos="0" relativeHeight="251725824" behindDoc="0" locked="0" layoutInCell="1" allowOverlap="1" wp14:anchorId="7024D42C" wp14:editId="4FEC9DFC">
+                <wp:simplePos x="0" y="0"/>
+                <wp:positionH relativeFrom="column">
+                  <wp:posOffset>81280</wp:posOffset>
+                </wp:positionH>
+                <wp:positionV relativeFrom="paragraph">
+                  <wp:posOffset>1090295</wp:posOffset>
+                </wp:positionV>
+                <wp:extent cx="6276975" cy="3314700"/>
+                <wp:effectExtent l="57150" t="38100" r="85725" b="95250"/>
+                <wp:wrapNone/>
+                <wp:docPr id="47" name="Rectangle 47"/>
+                <wp:cNvGraphicFramePr/>
+                <a:graphic xmlns:a="http://schemas.openxmlformats.org/drawingml/2006/main">
+                  <a:graphicData uri="http://schemas.microsoft.com/office/word/2010/wordprocessingShape">
+                    <wps:wsp>
+                      <wps:cNvSpPr/>
+                      <wps:spPr>
+                        <a:xfrm>
+                          <a:off x="0" y="0"/>
+                          <a:ext cx="6276975" cy="3314700"/>
+                        </a:xfrm>
+                        <a:prstGeom prst="rect">
+                          <a:avLst/>
+                        </a:prstGeom>
+                      </wps:spPr>
+                      <wps:style>
+                        <a:lnRef idx="1">
+                          <a:schemeClr val="dk1"/>
+                        </a:lnRef>
+                        <a:fillRef idx="2">
+                          <a:schemeClr val="dk1"/>
+                        </a:fillRef>
+                        <a:effectRef idx="1">
+                          <a:schemeClr val="dk1"/>
+                        </a:effectRef>
+                        <a:fontRef idx="minor">
+                          <a:schemeClr val="dk1"/>
+                        </a:fontRef>
+                      </wps:style>
+                      <wps:txbx>
+                        <w:txbxContent>
+                          <w:p>
+                            <w:r>
+                              <w:t xml:space="preserve">     </w:t>
+                            </w:r>
+                            <w:r>
+                              <w:t>Provide a serial number</w:t>
+                            </w:r>
+                            <w:r>
+                              <w:t>.</w:t>
+                            </w:r>
+                          </w:p>
+                          <w:p>
+                            <w:r>
+                              <w:tab/>
+                            </w:r>
+                            <w:r>
+                              <w:tab/>
+                            </w:r>
+                            <w:r>
+                              <w:tab/>
+                            </w:r>
+                            <w:r>
+                              <w:tab/>
+                            </w:r>
+                            <w:r>
+                              <w:tab/>
+                            </w:r>
+                            <w:r>
+                              <w:tab/>
+                            </w:r>
+                            <w:r>
+                              <w:tab/>
+                            </w:r>
+                            <w:r>
+                              <w:tab/>
+                            </w:r>
+                          </w:p>
+                          <w:p>
+                            <w:r>
+                              <w:t xml:space="preserve">      </w:t>
+                            </w:r>
+                            <w:r>
+                              <w:rPr>
+                                <w:color w:val="808080" w:themeColor="background1" w:themeShade="80"/>
+                                <w:sz w:val="20"/>
+                              </w:rPr>
+                              <w:t>Your serial number is sent at the time of purchase.</w:t>
+                            </w:r>
+                          </w:p>
+                          <w:p>
+                            <w:pPr>
+                              <w:rPr>
+                                <w:color w:val="808080" w:themeColor="background1" w:themeShade="80"/>
+                                <w:sz w:val="20"/>
+                              </w:rPr>
+                            </w:pPr>
+                            <w:r>
+                              <w:t xml:space="preserve">      Install this product as a trial.</w:t>
+                            </w:r>
+                            <w:r>
+                              <w:br/>
+                              <w:t xml:space="preserve">      </w:t>
+                            </w:r>
+                            <w:r>
+                              <w:rPr>
+                                <w:color w:val="808080" w:themeColor="background1" w:themeShade="80"/>
+                                <w:sz w:val="20"/>
+                              </w:rPr>
+                              <w:t>You will be able to enter a serial number after installation</w:t>
+                            </w:r>
+                          </w:p>
+                          <w:p>
+                            <w:pPr>
+                              <w:rPr>
+                                <w:color w:val="808080" w:themeColor="background1" w:themeShade="80"/>
+                                <w:sz w:val="20"/>
+                              </w:rPr>
+                            </w:pPr>
+                            <w:r>
+                              <w:rPr>
+                                <w:color w:val="808080" w:themeColor="background1" w:themeShade="80"/>
+                                <w:sz w:val="20"/>
+                              </w:rPr>
+                              <w:t xml:space="preserve">       L</w:t>
+                            </w:r>
+                            <w:r>
+                              <w:rPr>
+                                <w:color w:val="000000" w:themeColor="text1"/>
+                                <w:sz w:val="20"/>
+                              </w:rPr>
+                              <w:t xml:space="preserve">icense expires  on: </w:t>
+                            </w:r>
+                            <w:r>
+                              <w:rPr>
+                                <w:color w:val="FF0000"/>
+                                <w:sz w:val="20"/>
+                              </w:rPr>
+                              <w:t>22.12.2012 11:00:00</w:t>
+                            </w:r>
+                          </w:p>
+                          <w:p>
+                            <w:pPr>
+                              <w:rPr>
+                                <w:color w:val="808080" w:themeColor="background1" w:themeShade="80"/>
+                                <w:sz w:val="20"/>
+                              </w:rPr>
+                            </w:pPr>
+                            <w:r>
+                              <w:rPr>
+                                <w:color w:val="808080" w:themeColor="background1" w:themeShade="80"/>
+                                <w:sz w:val="20"/>
+                              </w:rPr>
+                              <w:t xml:space="preserve">       </w:t>
+                            </w:r>
+                            <w:r>
+                              <w:rPr>
+                                <w:color w:val="000000" w:themeColor="text1"/>
+                                <w:sz w:val="20"/>
+                              </w:rPr>
+                              <w:t>Additional licenses may be purchased at: http://abc.com</w:t>
+                            </w:r>
+                          </w:p>
+                          <w:p>
+                            <w:pPr>
+                              <w:rPr>
+                                <w:color w:val="808080" w:themeColor="background1" w:themeShade="80"/>
+                                <w:sz w:val="20"/>
+                              </w:rPr>
+                            </w:pPr>
+                          </w:p>
+                          <w:p>
+                            <w:r>
+                              <w:rPr>
+                                <w:color w:val="808080" w:themeColor="background1" w:themeShade="80"/>
+                                <w:sz w:val="20"/>
+                              </w:rPr>
+                              <w:t xml:space="preserve">     </w:t>
+                            </w:r>
+                          </w:p>
+                          <w:p/>
+                          <w:p/>
+                          <w:p>
+                            <w:pPr>
+                              <w:jc w:val="center"/>
+                            </w:pPr>
+                          </w:p>
+                          <w:p/>
+                          <w:p>
+                            <w:pPr>
+                              <w:spacing w:before="100" w:beforeAutospacing="1" w:after="0" w:line="240" w:lineRule="auto"/>
+                            </w:pPr>
+                            <w:r>
+                              <w:t xml:space="preserve">            </w:t>
+                            </w:r>
+                            <w:r>
+                              <w:br/>
+                            </w:r>
+                          </w:p>
+                          <w:p>
+                            <w:pPr>
+                              <w:jc w:val="center"/>
+                            </w:pPr>
+                          </w:p>
+                          <w:p>
+                            <w:pPr>
+                              <w:jc w:val="center"/>
+                            </w:pPr>
+                          </w:p>
+                          <w:p>
+                            <w:pPr>
+                              <w:jc w:val="center"/>
+                            </w:pPr>
+                          </w:p>
+                          <w:p>
+                            <w:pPr>
+                              <w:jc w:val="center"/>
+                            </w:pPr>
+                          </w:p>
+                          <w:p>
+                            <w:pPr>
+                              <w:jc w:val="center"/>
+                            </w:pPr>
+                          </w:p>
+                          <w:p>
+                            <w:pPr>
+                              <w:jc w:val="center"/>
+                            </w:pPr>
+                          </w:p>
+                          <w:p>
+                            <w:pPr>
+                              <w:jc w:val="center"/>
+                            </w:pPr>
+                          </w:p>
+                          <w:p>
+                            <w:pPr>
+                              <w:jc w:val="center"/>
+                            </w:pPr>
+                          </w:p>
+                          <w:p>
+                            <w:pPr>
+                              <w:jc w:val="center"/>
+                            </w:pPr>
+                          </w:p>
+                          <w:p>
+                            <w:pPr>
+                              <w:jc w:val="center"/>
+                            </w:pPr>
+                          </w:p>
+                        </w:txbxContent>
+                      </wps:txbx>
+                      <wps:bodyPr rot="0" spcFirstLastPara="0" vertOverflow="overflow" horzOverflow="overflow" vert="horz" wrap="square" lIns="91440" tIns="45720" rIns="91440" bIns="45720" numCol="1" spcCol="0" rtlCol="0" fromWordArt="0" anchor="ctr" anchorCtr="0" forceAA="0" compatLnSpc="1">
+                        <a:prstTxWarp prst="textNoShape">
+                          <a:avLst/>
+                        </a:prstTxWarp>
+                        <a:noAutofit/>
+                      </wps:bodyPr>
+                    </wps:wsp>
+                  </a:graphicData>
+                </a:graphic>
+              </wp:anchor>
+            </w:drawing>
+          </mc:Choice>
+          <mc:Fallback>
+            <w:pict>
+              <v:rect id="Rectangle 47" o:spid="_x0000_s1064" style="position:absolute;margin-left:6.4pt;margin-top:85.85pt;width:494.25pt;height:261pt;z-index:251725824;visibility:visible;mso-wrap-style:square;mso-wrap-distance-left:9pt;mso-wrap-distance-top:0;mso-wrap-distance-right:9pt;mso-wrap-distance-bottom:0;mso-position-horizontal:absolute;mso-position-horizontal-relative:text;mso-position-vertical:absolute;mso-position-vertical-relative:text;v-text-anchor:middle" o:gfxdata="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" fillcolor="gray [1616]" strokecolor="black [3040]">
+                <v:fill color2="#d9d9d9 [496]" rotate="t" angle="180" colors="0 #bcbcbc;22938f #d0d0d0;1 #ededed" focus="100%" type="gradient"/>
+                <v:shadow on="t" color="black" opacity="24903f" origin=",.5" offset="0,.55556mm"/>
+                <v:textbox>
+                  <w:txbxContent>
+                    <w:p>
+                      <w:r>
+                        <w:t xml:space="preserve">     </w:t>
+                      </w:r>
+                      <w:r>
+                        <w:t>Provide a serial number</w:t>
+                      </w:r>
+                      <w:r>
+                        <w:t>.</w:t>
+                      </w:r>
+                    </w:p>
+                    <w:p>
+                      <w:r>
+                        <w:tab/>
+                      </w:r>
+                      <w:r>
+                        <w:tab/>
+                      </w:r>
+                      <w:r>
+                        <w:tab/>
+                      </w:r>
+                      <w:r>
+                        <w:tab/>
+                      </w:r>
+                      <w:r>
+                        <w:tab/>
+                      </w:r>
+                      <w:r>
+                        <w:tab/>
+                      </w:r>
+                      <w:r>
+                        <w:tab/>
+                      </w:r>
+                      <w:r>
+                        <w:tab/>
+                      </w:r>
+                    </w:p>
+                    <w:p>
+                      <w:r>
+                        <w:t xml:space="preserve">      </w:t>
+                      </w:r>
+                      <w:r>
+                        <w:rPr>
+                          <w:color w:val="808080" w:themeColor="background1" w:themeShade="80"/>
+                          <w:sz w:val="20"/>
+                        </w:rPr>
+                        <w:t>Your serial number is sent at the time of purchase.</w:t>
+                      </w:r>
+                    </w:p>
+                    <w:p>
+                      <w:pPr>
+                        <w:rPr>
+                          <w:color w:val="808080" w:themeColor="background1" w:themeShade="80"/>
+                          <w:sz w:val="20"/>
+                        </w:rPr>
+                      </w:pPr>
+                      <w:r>
+                        <w:t xml:space="preserve">      Install this product as a trial.</w:t>
+                      </w:r>
+                      <w:r>
+                        <w:br/>
+                        <w:t xml:space="preserve">      </w:t>
+                      </w:r>
+                      <w:r>
+                        <w:rPr>
+                          <w:color w:val="808080" w:themeColor="background1" w:themeShade="80"/>
+                          <w:sz w:val="20"/>
+                        </w:rPr>
+                        <w:t>You will be able to enter a serial number after installation</w:t>
+                      </w:r>
+                    </w:p>
+                    <w:p>
+                      <w:pPr>
+                        <w:rPr>
+                          <w:color w:val="808080" w:themeColor="background1" w:themeShade="80"/>
+                          <w:sz w:val="20"/>
+                        </w:rPr>
+                      </w:pPr>
+                      <w:r>
+                        <w:rPr>
+                          <w:color w:val="808080" w:themeColor="background1" w:themeShade="80"/>
+                          <w:sz w:val="20"/>
+                        </w:rPr>
+                        <w:t xml:space="preserve">       L</w:t>
+                      </w:r>
+                      <w:r>
+                        <w:rPr>
+                          <w:color w:val="000000" w:themeColor="text1"/>
+                          <w:sz w:val="20"/>
+                        </w:rPr>
+                        <w:t xml:space="preserve">icense expires  on: </w:t>
+                      </w:r>
+                      <w:r>
+                        <w:rPr>
+                          <w:color w:val="FF0000"/>
+                          <w:sz w:val="20"/>
+                        </w:rPr>
+                        <w:t>22.12.2012 11:00:00</w:t>
+                      </w:r>
+                    </w:p>
+                    <w:p>
+                      <w:pPr>
+                        <w:rPr>
+                          <w:color w:val="808080" w:themeColor="background1" w:themeShade="80"/>
+                          <w:sz w:val="20"/>
+                        </w:rPr>
+                      </w:pPr>
+                      <w:r>
+                        <w:rPr>
+                          <w:color w:val="808080" w:themeColor="background1" w:themeShade="80"/>
+                          <w:sz w:val="20"/>
+                        </w:rPr>
+                        <w:t xml:space="preserve">       </w:t>
+                      </w:r>
+                      <w:r>
+                        <w:rPr>
+                          <w:color w:val="000000" w:themeColor="text1"/>
+                          <w:sz w:val="20"/>
+                        </w:rPr>
+                        <w:t>Additional licenses may be purchased at: http://abc.com</w:t>
+                      </w:r>
+                    </w:p>
+                    <w:p>
+                      <w:pPr>
+                        <w:rPr>
+                          <w:color w:val="808080" w:themeColor="background1" w:themeShade="80"/>
+                          <w:sz w:val="20"/>
+                        </w:rPr>
+                      </w:pPr>
+                    </w:p>
+                    <w:p>
+                      <w:r>
+                        <w:rPr>
+                          <w:color w:val="808080" w:themeColor="background1" w:themeShade="80"/>
+                          <w:sz w:val="20"/>
+                        </w:rPr>
+                        <w:t xml:space="preserve">     </w:t>
+                      </w:r>
+                    </w:p>
+                    <w:p/>
+                    <w:p/>
+                    <w:p>
+                      <w:pPr>
+                        <w:jc w:val="center"/>
+                      </w:pPr>
+                    </w:p>
+                    <w:p/>
+                    <w:p>
+                      <w:pPr>
+                        <w:spacing w:before="100" w:beforeAutospacing="1" w:after="0" w:line="240" w:lineRule="auto"/>
+                      </w:pPr>
+                      <w:r>
+                        <w:t xml:space="preserve">            </w:t>
+                      </w:r>
+                      <w:r>
+                        <w:br/>
+                      </w:r>
+                    </w:p>
+                    <w:p>
+                      <w:pPr>
+                        <w:jc w:val="center"/>
+                      </w:pPr>
+                    </w:p>
+                    <w:p>
+                      <w:pPr>
+                        <w:jc w:val="center"/>
+                      </w:pPr>
+                    </w:p>
+                    <w:p>
+                      <w:pPr>
+                        <w:jc w:val="center"/>
+                      </w:pPr>
+                    </w:p>
+                    <w:p>
+                      <w:pPr>
+                        <w:jc w:val="center"/>
+                      </w:pPr>
+                    </w:p>
+                    <w:p>
+                      <w:pPr>
+                        <w:jc w:val="center"/>
+                      </w:pPr>
+                    </w:p>
+                    <w:p>
+                      <w:pPr>
+                        <w:jc w:val="center"/>
+                      </w:pPr>
+                    </w:p>
+                    <w:p>
+                      <w:pPr>
+                        <w:jc w:val="center"/>
+                      </w:pPr>
+                    </w:p>
+                    <w:p>
+                      <w:pPr>
+                        <w:jc w:val="center"/>
+                      </w:pPr>
+                    </w:p>
+                    <w:p>
+                      <w:pPr>
+                        <w:jc w:val="center"/>
+                      </w:pPr>
+                    </w:p>
+                    <w:p>
+                      <w:pPr>
+                        <w:jc w:val="center"/>
+                      </w:pPr>
+                    </w:p>
+                  </w:txbxContent>
+                </v:textbox>
+              </v:rect>
+            </w:pict>
+          </mc:Fallback>
+        </mc:AlternateContent>
+      </w:r>
+      <w:r>
+        <w:rPr>
+          <w:noProof/>
+          <w:lang w:eastAsia="en-US"/>
+        </w:rPr>
+        <mc:AlternateContent>
+          <mc:Choice Requires="wpg">
+            <w:drawing>
+              <wp:anchor distT="0" distB="0" distL="114300" distR="114300" simplePos="0" relativeHeight="251726848" behindDoc="0" locked="0" layoutInCell="1" allowOverlap="1" wp14:anchorId="4375AC15" wp14:editId="14576BD0">
+                <wp:simplePos x="0" y="0"/>
+                <wp:positionH relativeFrom="column">
+                  <wp:posOffset>4260850</wp:posOffset>
+                </wp:positionH>
+                <wp:positionV relativeFrom="paragraph">
+                  <wp:posOffset>4035425</wp:posOffset>
+                </wp:positionV>
+                <wp:extent cx="2017939" cy="269050"/>
+                <wp:effectExtent l="57150" t="38100" r="59055" b="93345"/>
+                <wp:wrapNone/>
+                <wp:docPr id="48" name="Group 48"/>
+                <wp:cNvGraphicFramePr/>
+                <a:graphic xmlns:a="http://schemas.openxmlformats.org/drawingml/2006/main">
+                  <a:graphicData uri="http://schemas.microsoft.com/office/word/2010/wordprocessingGroup">
+                    <wpg:wgp>
+                      <wpg:cNvGrpSpPr/>
+                      <wpg:grpSpPr>
+                        <a:xfrm>
+                          <a:off x="0" y="0"/>
+                          <a:ext cx="2017939" cy="269050"/>
+                          <a:chOff x="0" y="0"/>
+                          <a:chExt cx="2017939" cy="269050"/>
+                        </a:xfrm>
+                      </wpg:grpSpPr>
+                      <wps:wsp>
+                        <wps:cNvPr id="49" name="Rounded Rectangle 49"/>
+                        <wps:cNvSpPr/>
+                        <wps:spPr>
+                          <a:xfrm>
+                            <a:off x="0" y="11875"/>
+                            <a:ext cx="581025" cy="257175"/>
+                          </a:xfrm>
+                          <a:prstGeom prst="roundRect">
+                            <a:avLst/>
+                          </a:prstGeom>
+                        </wps:spPr>
+                        <wps:style>
+                          <a:lnRef idx="1">
+                            <a:schemeClr val="dk1"/>
+                          </a:lnRef>
+                          <a:fillRef idx="2">
+                            <a:schemeClr val="dk1"/>
+                          </a:fillRef>
+                          <a:effectRef idx="1">
+                            <a:schemeClr val="dk1"/>
+                          </a:effectRef>
+                          <a:fontRef idx="minor">
+                            <a:schemeClr val="dk1"/>
+                          </a:fontRef>
+                        </wps:style>
+                        <wps:txbx>
+                          <w:txbxContent>
+                            <w:p>
+                              <w:pPr>
+                                <w:jc w:val="center"/>
+                              </w:pPr>
+                              <w:r>
+                                <w:t>Back</w:t>
+                              </w:r>
+                            </w:p>
+                          </w:txbxContent>
+                        </wps:txbx>
+                        <wps:bodyPr rot="0" spcFirstLastPara="0" vertOverflow="overflow" horzOverflow="overflow" vert="horz" wrap="square" lIns="91440" tIns="45720" rIns="91440" bIns="45720" numCol="1" spcCol="0" rtlCol="0" fromWordArt="0" anchor="ctr" anchorCtr="0" forceAA="0" compatLnSpc="1">
+                          <a:prstTxWarp prst="textNoShape">
+                            <a:avLst/>
+                          </a:prstTxWarp>
+                          <a:noAutofit/>
+                        </wps:bodyPr>
+                      </wps:wsp>
+                      <wps:wsp>
+                        <wps:cNvPr id="50" name="Rounded Rectangle 50"/>
+                        <wps:cNvSpPr/>
+                        <wps:spPr>
+                          <a:xfrm>
+                            <a:off x="629392" y="11875"/>
+                            <a:ext cx="581025" cy="257175"/>
+                          </a:xfrm>
+                          <a:prstGeom prst="roundRect">
+                            <a:avLst/>
+                          </a:prstGeom>
+                          <a:solidFill>
+                            <a:schemeClr val="tx2">
+                              <a:lumMod val="20000"/>
+                              <a:lumOff val="80000"/>
+                            </a:schemeClr>
+                          </a:solidFill>
+                        </wps:spPr>
+                        <wps:style>
+                          <a:lnRef idx="1">
+                            <a:schemeClr val="dk1"/>
+                          </a:lnRef>
+                          <a:fillRef idx="2">
+                            <a:schemeClr val="dk1"/>
+                          </a:fillRef>
+                          <a:effectRef idx="1">
+                            <a:schemeClr val="dk1"/>
+                          </a:effectRef>
+                          <a:fontRef idx="minor">
+                            <a:schemeClr val="dk1"/>
+                          </a:fontRef>
+                        </wps:style>
+                        <wps:txbx>
+                          <w:txbxContent>
+                            <w:p>
+                              <w:pPr>
+                                <w:jc w:val="center"/>
+                                <w:rPr>
+                                  <w:color w:val="000000" w:themeColor="text1"/>
+                                </w:rPr>
+                              </w:pPr>
+                              <w:r>
+                                <w:rPr>
+                                  <w:color w:val="000000" w:themeColor="text1"/>
+                                </w:rPr>
+                                <w:t>Next</w:t>
+                              </w:r>
+                            </w:p>
+                          </w:txbxContent>
+                        </wps:txbx>
+                        <wps:bodyPr rot="0" spcFirstLastPara="0" vertOverflow="overflow" horzOverflow="overflow" vert="horz" wrap="square" lIns="91440" tIns="45720" rIns="91440" bIns="45720" numCol="1" spcCol="0" rtlCol="0" fromWordArt="0" anchor="ctr" anchorCtr="0" forceAA="0" compatLnSpc="1">
+                          <a:prstTxWarp prst="textNoShape">
+                            <a:avLst/>
+                          </a:prstTxWarp>
+                          <a:noAutofit/>
+                        </wps:bodyPr>
+                      </wps:wsp>
+                      <wps:wsp>
+                        <wps:cNvPr id="51" name="Rounded Rectangle 51"/>
+                        <wps:cNvSpPr/>
+                        <wps:spPr>
+                          <a:xfrm>
+                            <a:off x="1436914" y="0"/>
+                            <a:ext cx="581025" cy="257175"/>
+                          </a:xfrm>
+                          <a:prstGeom prst="roundRect">
+                            <a:avLst/>
+                          </a:prstGeom>
+                        </wps:spPr>
+                        <wps:style>
+                          <a:lnRef idx="1">
+                            <a:schemeClr val="dk1"/>
+                          </a:lnRef>
+                          <a:fillRef idx="2">
+                            <a:schemeClr val="dk1"/>
+                          </a:fillRef>
+                          <a:effectRef idx="1">
+                            <a:schemeClr val="dk1"/>
+                          </a:effectRef>
+                          <a:fontRef idx="minor">
+                            <a:schemeClr val="dk1"/>
+                          </a:fontRef>
+                        </wps:style>
+                        <wps:txbx>
+                          <w:txbxContent>
+                            <w:p>
+                              <w:pPr>
+                                <w:jc w:val="center"/>
+                                <w:rPr>
+                                  <w:sz w:val="18"/>
+                                  <w:szCs w:val="18"/>
+                                </w:rPr>
+                              </w:pPr>
+                              <w:r>
+                                <w:rPr>
+                                  <w:sz w:val="18"/>
+                                  <w:szCs w:val="18"/>
+                                </w:rPr>
+                                <w:t>Cancel</w:t>
+                              </w:r>
+                            </w:p>
+                          </w:txbxContent>
+                        </wps:txbx>
+                        <wps:bodyPr rot="0" spcFirstLastPara="0" vertOverflow="overflow" horzOverflow="overflow" vert="horz" wrap="square" lIns="91440" tIns="45720" rIns="91440" bIns="45720" numCol="1" spcCol="0" rtlCol="0" fromWordArt="0" anchor="ctr" anchorCtr="0" forceAA="0" compatLnSpc="1">
+                          <a:prstTxWarp prst="textNoShape">
+                            <a:avLst/>
+                          </a:prstTxWarp>
+                          <a:noAutofit/>
+                        </wps:bodyPr>
+                      </wps:wsp>
+                    </wpg:wgp>
+                  </a:graphicData>
+                </a:graphic>
+              </wp:anchor>
+            </w:drawing>
+          </mc:Choice>
+          <mc:Fallback>
+            <w:pict>
+              <v:group id="Group 48" o:spid="_x0000_s1065" style="position:absolute;margin-left:335.5pt;margin-top:317.75pt;width:158.9pt;height:21.2pt;z-index:251726848" coordsize="20179,2690" o:gfxdata="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">
+                <v:roundrect id="Rounded Rectangle 49" o:spid="_x0000_s1066" style="position:absolute;top:118;width:5810;height:2572;visibility:visible;mso-wrap-style:square;v-text-anchor:middle" arcsize="10923f" o:gfxdata="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" fillcolor="gray [1616]" strokecolor="black [3040]">
+                  <v:fill color2="#d9d9d9 [496]" rotate="t" angle="180" colors="0 #bcbcbc;22938f #d0d0d0;1 #ededed" focus="100%" type="gradient"/>
+                  <v:shadow on="t" color="black" opacity="24903f" origin=",.5" offset="0,.55556mm"/>
+                  <v:textbox>
+                    <w:txbxContent>
+                      <w:p>
+                        <w:pPr>
+                          <w:jc w:val="center"/>
+                        </w:pPr>
+                        <w:r>
+                          <w:t>Back</w:t>
+                        </w:r>
+                      </w:p>
+                    </w:txbxContent>
+                  </v:textbox>
+                </v:roundrect>
+                <v:roundrect id="Rounded Rectangle 50" o:spid="_x0000_s1067" style="position:absolute;left:6293;top:118;width:5811;height:2572;visibility:visible;mso-wrap-style:square;v-text-anchor:middle" arcsize="10923f" o:gfxdata="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" fillcolor="#c6d9f1 [671]" strokecolor="black [3040]">
+                  <v:shadow on="t" color="black" opacity="24903f" origin=",.5" offset="0,.55556mm"/>
+                  <v:textbox>
+                    <w:txbxContent>
+                      <w:p>
+                        <w:pPr>
+                          <w:jc w:val="center"/>
+                          <w:rPr>
+                            <w:color w:val="000000" w:themeColor="text1"/>
+                          </w:rPr>
+                        </w:pPr>
+                        <w:r>
+                          <w:rPr>
+                            <w:color w:val="000000" w:themeColor="text1"/>
+                          </w:rPr>
+                          <w:t>Next</w:t>
+                        </w:r>
+                      </w:p>
+                    </w:txbxContent>
+                  </v:textbox>
+                </v:roundrect>
+                <v:roundrect id="Rounded Rectangle 51" o:spid="_x0000_s1068" style="position:absolute;left:14369;width:5810;height:2571;visibility:visible;mso-wrap-style:square;v-text-anchor:middle" arcsize="10923f" o:gfxdata="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" fillcolor="gray [1616]" strokecolor="black [3040]">
+                  <v:fill color2="#d9d9d9 [496]" rotate="t" angle="180" colors="0 #bcbcbc;22938f #d0d0d0;1 #ededed" focus="100%" type="gradient"/>
+                  <v:shadow on="t" color="black" opacity="24903f" origin=",.5" offset="0,.55556mm"/>
+                  <v:textbox>
+                    <w:txbxContent>
+                      <w:p>
+                        <w:pPr>
+                          <w:jc w:val="center"/>
+                          <w:rPr>
+                            <w:sz w:val="18"/>
+                            <w:szCs w:val="18"/>
+                          </w:rPr>
+                        </w:pPr>
+                        <w:r>
+                          <w:rPr>
+                            <w:sz w:val="18"/>
+                            <w:szCs w:val="18"/>
+                          </w:rPr>
+                          <w:t>Cancel</w:t>
+                        </w:r>
+                      </w:p>
+                    </w:txbxContent>
+                  </v:textbox>
+                </v:roundrect>
+              </v:group>
+            </w:pict>
+          </mc:Fallback>
+        </mc:AlternateContent>
+      </w:r>
+    </w:p>
+    <w:p/>
+    <w:p/>
+    <w:p>
+      <w:r>
+        <w:rPr>
+          <w:noProof/>
+          <w:lang w:eastAsia="en-US"/>
+        </w:rPr>
+        <mc:AlternateContent>
+          <mc:Choice Requires="wps">
+            <w:drawing>
+              <wp:anchor distT="0" distB="0" distL="114300" distR="114300" simplePos="0" relativeHeight="251728896" behindDoc="0" locked="0" layoutInCell="1" allowOverlap="1" wp14:anchorId="6E8135AF" wp14:editId="6DF571EF">
+                <wp:simplePos x="0" y="0"/>
+                <wp:positionH relativeFrom="column">
+                  <wp:posOffset>200025</wp:posOffset>
+                </wp:positionH>
+                <wp:positionV relativeFrom="paragraph">
+                  <wp:posOffset>220980</wp:posOffset>
+                </wp:positionV>
+                <wp:extent cx="76200" cy="76200"/>
+                <wp:effectExtent l="57150" t="38100" r="57150" b="95250"/>
+                <wp:wrapNone/>
+                <wp:docPr id="52" name="Oval 52"/>
+                <wp:cNvGraphicFramePr/>
+                <a:graphic xmlns:a="http://schemas.openxmlformats.org/drawingml/2006/main">
+                  <a:graphicData uri="http://schemas.microsoft.com/office/word/2010/wordprocessingShape">
+                    <wps:wsp>
+                      <wps:cNvSpPr/>
+                      <wps:spPr>
+                        <a:xfrm>
+                          <a:off x="0" y="0"/>
+                          <a:ext cx="76200" cy="76200"/>
+                        </a:xfrm>
+                        <a:prstGeom prst="ellipse">
+                          <a:avLst/>
+                        </a:prstGeom>
+                        <a:solidFill>
+                          <a:srgbClr val="002060"/>
+                        </a:solidFill>
+                      </wps:spPr>
+                      <wps:style>
+                        <a:lnRef idx="1">
+                          <a:schemeClr val="dk1"/>
+                        </a:lnRef>
+                        <a:fillRef idx="2">
+                          <a:schemeClr val="dk1"/>
+                        </a:fillRef>
+                        <a:effectRef idx="1">
+                          <a:schemeClr val="dk1"/>
+                        </a:effectRef>
+                        <a:fontRef idx="minor">
+                          <a:schemeClr val="dk1"/>
+                        </a:fontRef>
+                      </wps:style>
+                      <wps:bodyPr rot="0" spcFirstLastPara="0" vertOverflow="overflow" horzOverflow="overflow" vert="horz" wrap="square" lIns="91440" tIns="45720" rIns="91440" bIns="45720" numCol="1" spcCol="0" rtlCol="0" fromWordArt="0" anchor="ctr" anchorCtr="0" forceAA="0" compatLnSpc="1">
+                        <a:prstTxWarp prst="textNoShape">
+                          <a:avLst/>
+                        </a:prstTxWarp>
+                        <a:noAutofit/>
+                      </wps:bodyPr>
+                    </wps:wsp>
+                  </a:graphicData>
+                </a:graphic>
+                <wp14:sizeRelH relativeFrom="margin">
+                  <wp14:pctWidth>0</wp14:pctWidth>
+                </wp14:sizeRelH>
+                <wp14:sizeRelV relativeFrom="margin">
+                  <wp14:pctHeight>0</wp14:pctHeight>
+                </wp14:sizeRelV>
+              </wp:anchor>
+            </w:drawing>
+          </mc:Choice>
+          <mc:Fallback>
+            <w:pict>
+              <v:oval id="Oval 52" o:spid="_x0000_s1026" style="position:absolute;margin-left:15.75pt;margin-top:17.4pt;width:6pt;height:6pt;z-index:251728896;visibility:visible;mso-wrap-style:square;mso-width-percent:0;mso-height-percent:0;mso-wrap-distance-left:9pt;mso-wrap-distance-top:0;mso-wrap-distance-right:9pt;mso-wrap-distance-bottom:0;mso-position-horizontal:absolute;mso-position-horizontal-relative:text;mso-position-vertical:absolute;mso-position-vertical-relative:text;mso-width-percent:0;mso-height-percent:0;mso-width-relative:margin;mso-height-relative:margin;v-text-anchor:middle" o:gfxdata="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" fillcolor="#002060" strokecolor="black [3040]">
+                <v:shadow on="t" color="black" opacity="24903f" origin=",.5" offset="0,.55556mm"/>
+              </v:oval>
+            </w:pict>
+          </mc:Fallback>
+        </mc:AlternateContent>
+      </w:r>
+    </w:p>
+    <w:p>
+      <w:r>
+        <mc:AlternateContent>
+          <mc:Choice Requires="wps">
+            <w:drawing>
+              <wp:anchor distT="0" distB="0" distL="114300" distR="114300" simplePos="0" relativeHeight="251738112" behindDoc="0" locked="0" layoutInCell="1" allowOverlap="1" wp14:anchorId="7C20C54C" wp14:editId="103DEEF8">
+                <wp:simplePos x="0" y="0"/>
+                <wp:positionH relativeFrom="column">
+                  <wp:posOffset>3409950</wp:posOffset>
+                </wp:positionH>
+                <wp:positionV relativeFrom="paragraph">
+                  <wp:posOffset>184150</wp:posOffset>
+                </wp:positionV>
+                <wp:extent cx="542925" cy="238125"/>
+                <wp:effectExtent l="57150" t="38100" r="85725" b="104775"/>
+                <wp:wrapNone/>
+                <wp:docPr id="58" name="Rectangle 58"/>
+                <wp:cNvGraphicFramePr/>
+                <a:graphic xmlns:a="http://schemas.openxmlformats.org/drawingml/2006/main">
+                  <a:graphicData uri="http://schemas.microsoft.com/office/word/2010/wordprocessingShape">
+                    <wps:wsp>
+                      <wps:cNvSpPr/>
+                      <wps:spPr>
+                        <a:xfrm>
+                          <a:off x="0" y="0"/>
+                          <a:ext cx="542925" cy="238125"/>
+                        </a:xfrm>
+                        <a:prstGeom prst="rect">
+                          <a:avLst/>
+                        </a:prstGeom>
+                      </wps:spPr>
+                      <wps:style>
+                        <a:lnRef idx="1">
+                          <a:schemeClr val="accent3"/>
+                        </a:lnRef>
+                        <a:fillRef idx="2">
+                          <a:schemeClr val="accent3"/>
+                        </a:fillRef>
+                        <a:effectRef idx="1">
+                          <a:schemeClr val="accent3"/>
+                        </a:effectRef>
+                        <a:fontRef idx="minor">
+                          <a:schemeClr val="dk1"/>
+                        </a:fontRef>
+                      </wps:style>
+                      <wps:bodyPr rot="0" spcFirstLastPara="0" vertOverflow="overflow" horzOverflow="overflow" vert="horz" wrap="square" lIns="91440" tIns="45720" rIns="91440" bIns="45720" numCol="1" spcCol="0" rtlCol="0" fromWordArt="0" anchor="ctr" anchorCtr="0" forceAA="0" compatLnSpc="1">
+                        <a:prstTxWarp prst="textNoShape">
+                          <a:avLst/>
+                        </a:prstTxWarp>
+                        <a:noAutofit/>
+                      </wps:bodyPr>
+                    </wps:wsp>
+                  </a:graphicData>
+                </a:graphic>
+              </wp:anchor>
+            </w:drawing>
+          </mc:Choice>
+          <mc:Fallback>
+            <w:pict>
+              <v:rect id="Rectangle 58" o:spid="_x0000_s1026" style="position:absolute;margin-left:268.5pt;margin-top:14.5pt;width:42.75pt;height:18.75pt;z-index:251738112;visibility:visible;mso-wrap-style:square;mso-wrap-distance-left:9pt;mso-wrap-distance-top:0;mso-wrap-distance-right:9pt;mso-wrap-distance-bottom:0;mso-position-horizontal:absolute;mso-position-horizontal-relative:text;mso-position-vertical:absolute;mso-position-vertical-relative:text;v-text-anchor:middle" o:gfxdata="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" fillcolor="#cdddac [1622]" strokecolor="#94b64e [3046]">
+                <v:fill color2="#f0f4e6 [502]" rotate="t" angle="180" colors="0 #dafda7;22938f #e4fdc2;1 #f5ffe6" focus="100%" type="gradient"/>
+                <v:shadow on="t" color="black" opacity="24903f" origin=",.5" offset="0,.55556mm"/>
+              </v:rect>
+            </w:pict>
+          </mc:Fallback>
+        </mc:AlternateContent>
+      </w:r>
+      <w:r>
+        <mc:AlternateContent>
+          <mc:Choice Requires="wps">
+            <w:drawing>
+              <wp:anchor distT="0" distB="0" distL="114300" distR="114300" simplePos="0" relativeHeight="251737088" behindDoc="0" locked="0" layoutInCell="1" allowOverlap="1" wp14:anchorId="33056B66" wp14:editId="71F5F095">
+                <wp:simplePos x="0" y="0"/>
+                <wp:positionH relativeFrom="column">
+                  <wp:posOffset>2800350</wp:posOffset>
+                </wp:positionH>
+                <wp:positionV relativeFrom="paragraph">
+                  <wp:posOffset>184150</wp:posOffset>
+                </wp:positionV>
+                <wp:extent cx="542925" cy="238125"/>
+                <wp:effectExtent l="57150" t="38100" r="85725" b="104775"/>
+                <wp:wrapNone/>
+                <wp:docPr id="57" name="Rectangle 57"/>
+                <wp:cNvGraphicFramePr/>
+                <a:graphic xmlns:a="http://schemas.openxmlformats.org/drawingml/2006/main">
+                  <a:graphicData uri="http://schemas.microsoft.com/office/word/2010/wordprocessingShape">
+                    <wps:wsp>
+                      <wps:cNvSpPr/>
+                      <wps:spPr>
+                        <a:xfrm>
+                          <a:off x="0" y="0"/>
+                          <a:ext cx="542925" cy="238125"/>
+                        </a:xfrm>
+                        <a:prstGeom prst="rect">
+                          <a:avLst/>
+                        </a:prstGeom>
+                      </wps:spPr>
+                      <wps:style>
+                        <a:lnRef idx="1">
+                          <a:schemeClr val="accent3"/>
+                        </a:lnRef>
+                        <a:fillRef idx="2">
+                          <a:schemeClr val="accent3"/>
+                        </a:fillRef>
+                        <a:effectRef idx="1">
+                          <a:schemeClr val="accent3"/>
+                        </a:effectRef>
+                        <a:fontRef idx="minor">
+                          <a:schemeClr val="dk1"/>
+                        </a:fontRef>
+                      </wps:style>
+                      <wps:bodyPr rot="0" spcFirstLastPara="0" vertOverflow="overflow" horzOverflow="overflow" vert="horz" wrap="square" lIns="91440" tIns="45720" rIns="91440" bIns="45720" numCol="1" spcCol="0" rtlCol="0" fromWordArt="0" anchor="ctr" anchorCtr="0" forceAA="0" compatLnSpc="1">
+                        <a:prstTxWarp prst="textNoShape">
+                          <a:avLst/>
+                        </a:prstTxWarp>
+                        <a:noAutofit/>
+                      </wps:bodyPr>
+                    </wps:wsp>
+                  </a:graphicData>
+                </a:graphic>
+              </wp:anchor>
+            </w:drawing>
+          </mc:Choice>
+          <mc:Fallback>
+            <w:pict>
+              <v:rect id="Rectangle 57" o:spid="_x0000_s1026" style="position:absolute;margin-left:220.5pt;margin-top:14.5pt;width:42.75pt;height:18.75pt;z-index:251737088;visibility:visible;mso-wrap-style:square;mso-wrap-distance-left:9pt;mso-wrap-distance-top:0;mso-wrap-distance-right:9pt;mso-wrap-distance-bottom:0;mso-position-horizontal:absolute;mso-position-horizontal-relative:text;mso-position-vertical:absolute;mso-position-vertical-relative:text;v-text-anchor:middle" o:gfxdata="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" fillcolor="#cdddac [1622]" strokecolor="#94b64e [3046]">
+                <v:fill color2="#f0f4e6 [502]" rotate="t" angle="180" colors="0 #dafda7;22938f #e4fdc2;1 #f5ffe6" focus="100%" type="gradient"/>
+                <v:shadow on="t" color="black" opacity="24903f" origin=",.5" offset="0,.55556mm"/>
+              </v:rect>
+            </w:pict>
+          </mc:Fallback>
+        </mc:AlternateContent>
+      </w:r>
+      <w:r>
+        <mc:AlternateContent>
+          <mc:Choice Requires="wps">
+            <w:drawing>
+              <wp:anchor distT="0" distB="0" distL="114300" distR="114300" simplePos="0" relativeHeight="251735040" behindDoc="0" locked="0" layoutInCell="1" allowOverlap="1" wp14:anchorId="031B7DBE" wp14:editId="50B38E01">
+                <wp:simplePos x="0" y="0"/>
+                <wp:positionH relativeFrom="column">
+                  <wp:posOffset>2200275</wp:posOffset>
+                </wp:positionH>
+                <wp:positionV relativeFrom="paragraph">
+                  <wp:posOffset>193675</wp:posOffset>
+                </wp:positionV>
+                <wp:extent cx="542925" cy="238125"/>
+                <wp:effectExtent l="57150" t="38100" r="85725" b="104775"/>
+                <wp:wrapNone/>
+                <wp:docPr id="56" name="Rectangle 56"/>
+                <wp:cNvGraphicFramePr/>
+                <a:graphic xmlns:a="http://schemas.openxmlformats.org/drawingml/2006/main">
+                  <a:graphicData uri="http://schemas.microsoft.com/office/word/2010/wordprocessingShape">
+                    <wps:wsp>
+                      <wps:cNvSpPr/>
+                      <wps:spPr>
+                        <a:xfrm>
+                          <a:off x="0" y="0"/>
+                          <a:ext cx="542925" cy="238125"/>
+                        </a:xfrm>
+                        <a:prstGeom prst="rect">
+                          <a:avLst/>
+                        </a:prstGeom>
+                      </wps:spPr>
+                      <wps:style>
+                        <a:lnRef idx="1">
+                          <a:schemeClr val="accent3"/>
+                        </a:lnRef>
+                        <a:fillRef idx="2">
+                          <a:schemeClr val="accent3"/>
+                        </a:fillRef>
+                        <a:effectRef idx="1">
+                          <a:schemeClr val="accent3"/>
+                        </a:effectRef>
+                        <a:fontRef idx="minor">
+                          <a:schemeClr val="dk1"/>
+                        </a:fontRef>
+                      </wps:style>
+                      <wps:bodyPr rot="0" spcFirstLastPara="0" vertOverflow="overflow" horzOverflow="overflow" vert="horz" wrap="square" lIns="91440" tIns="45720" rIns="91440" bIns="45720" numCol="1" spcCol="0" rtlCol="0" fromWordArt="0" anchor="ctr" anchorCtr="0" forceAA="0" compatLnSpc="1">
+                        <a:prstTxWarp prst="textNoShape">
+                          <a:avLst/>
+                        </a:prstTxWarp>
+                        <a:noAutofit/>
+                      </wps:bodyPr>
+                    </wps:wsp>
+                  </a:graphicData>
+                </a:graphic>
+              </wp:anchor>
+            </w:drawing>
+          </mc:Choice>
+          <mc:Fallback>
+            <w:pict>
+              <v:rect id="Rectangle 56" o:spid="_x0000_s1026" style="position:absolute;margin-left:173.25pt;margin-top:15.25pt;width:42.75pt;height:18.75pt;z-index:251735040;visibility:visible;mso-wrap-style:square;mso-wrap-distance-left:9pt;mso-wrap-distance-top:0;mso-wrap-distance-right:9pt;mso-wrap-distance-bottom:0;mso-position-horizontal:absolute;mso-position-horizontal-relative:text;mso-position-vertical:absolute;mso-position-vertical-relative:text;v-text-anchor:middle" o:gfxdata="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" fillcolor="#cdddac [1622]" strokecolor="#94b64e [3046]">
+                <v:fill color2="#f0f4e6 [502]" rotate="t" angle="180" colors="0 #dafda7;22938f #e4fdc2;1 #f5ffe6" focus="100%" type="gradient"/>
+                <v:shadow on="t" color="black" opacity="24903f" origin=",.5" offset="0,.55556mm"/>
+              </v:rect>
+            </w:pict>
+          </mc:Fallback>
+        </mc:AlternateContent>
+      </w:r>
+      <w:r>
+        <mc:AlternateContent>
+          <mc:Choice Requires="wps">
+            <w:drawing>
+              <wp:anchor distT="0" distB="0" distL="114300" distR="114300" simplePos="0" relativeHeight="251734016" behindDoc="0" locked="0" layoutInCell="1" allowOverlap="1" wp14:anchorId="135BAE1C" wp14:editId="3F332850">
+                <wp:simplePos x="0" y="0"/>
+                <wp:positionH relativeFrom="column">
+                  <wp:posOffset>1590675</wp:posOffset>
+                </wp:positionH>
+                <wp:positionV relativeFrom="paragraph">
+                  <wp:posOffset>193675</wp:posOffset>
+                </wp:positionV>
+                <wp:extent cx="542925" cy="238125"/>
+                <wp:effectExtent l="57150" t="38100" r="85725" b="104775"/>
+                <wp:wrapNone/>
+                <wp:docPr id="55" name="Rectangle 55"/>
+                <wp:cNvGraphicFramePr/>
+                <a:graphic xmlns:a="http://schemas.openxmlformats.org/drawingml/2006/main">
+                  <a:graphicData uri="http://schemas.microsoft.com/office/word/2010/wordprocessingShape">
+                    <wps:wsp>
+                      <wps:cNvSpPr/>
+                      <wps:spPr>
+                        <a:xfrm>
+                          <a:off x="0" y="0"/>
+                          <a:ext cx="542925" cy="238125"/>
+                        </a:xfrm>
+                        <a:prstGeom prst="rect">
+                          <a:avLst/>
+                        </a:prstGeom>
+                      </wps:spPr>
+                      <wps:style>
+                        <a:lnRef idx="1">
+                          <a:schemeClr val="accent3"/>
+                        </a:lnRef>
+                        <a:fillRef idx="2">
+                          <a:schemeClr val="accent3"/>
+                        </a:fillRef>
+                        <a:effectRef idx="1">
+                          <a:schemeClr val="accent3"/>
+                        </a:effectRef>
+                        <a:fontRef idx="minor">
+                          <a:schemeClr val="dk1"/>
+                        </a:fontRef>
+                      </wps:style>
+                      <wps:bodyPr rot="0" spcFirstLastPara="0" vertOverflow="overflow" horzOverflow="overflow" vert="horz" wrap="square" lIns="91440" tIns="45720" rIns="91440" bIns="45720" numCol="1" spcCol="0" rtlCol="0" fromWordArt="0" anchor="ctr" anchorCtr="0" forceAA="0" compatLnSpc="1">
+                        <a:prstTxWarp prst="textNoShape">
+                          <a:avLst/>
+                        </a:prstTxWarp>
+                        <a:noAutofit/>
+                      </wps:bodyPr>
+                    </wps:wsp>
+                  </a:graphicData>
+                </a:graphic>
+              </wp:anchor>
+            </w:drawing>
+          </mc:Choice>
+          <mc:Fallback>
+            <w:pict>
+              <v:rect id="Rectangle 55" o:spid="_x0000_s1026" style="position:absolute;margin-left:125.25pt;margin-top:15.25pt;width:42.75pt;height:18.75pt;z-index:251734016;visibility:visible;mso-wrap-style:square;mso-wrap-distance-left:9pt;mso-wrap-distance-top:0;mso-wrap-distance-right:9pt;mso-wrap-distance-bottom:0;mso-position-horizontal:absolute;mso-position-horizontal-relative:text;mso-position-vertical:absolute;mso-position-vertical-relative:text;v-text-anchor:middle" o:gfxdata="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" fillcolor="#cdddac [1622]" strokecolor="#94b64e [3046]">
+                <v:fill color2="#f0f4e6 [502]" rotate="t" angle="180" colors="0 #dafda7;22938f #e4fdc2;1 #f5ffe6" focus="100%" type="gradient"/>
+                <v:shadow on="t" color="black" opacity="24903f" origin=",.5" offset="0,.55556mm"/>
+              </v:rect>
+            </w:pict>
+          </mc:Fallback>
+        </mc:AlternateContent>
+      </w:r>
+      <w:r>
+        <w:rPr>
+          <w:noProof/>
+          <w:lang w:eastAsia="en-US"/>
+        </w:rPr>
+        <mc:AlternateContent>
+          <mc:Choice Requires="wps">
+            <w:drawing>
+              <wp:anchor distT="0" distB="0" distL="114300" distR="114300" simplePos="0" relativeHeight="251731968" behindDoc="0" locked="0" layoutInCell="1" allowOverlap="1" wp14:anchorId="289E4B1F" wp14:editId="5BB4B7BB">
+                <wp:simplePos x="0" y="0"/>
+                <wp:positionH relativeFrom="column">
+                  <wp:posOffset>981075</wp:posOffset>
+                </wp:positionH>
+                <wp:positionV relativeFrom="paragraph">
+                  <wp:posOffset>193675</wp:posOffset>
+                </wp:positionV>
+                <wp:extent cx="542925" cy="238125"/>
+                <wp:effectExtent l="57150" t="38100" r="85725" b="104775"/>
+                <wp:wrapNone/>
+                <wp:docPr id="54" name="Rectangle 54"/>
+                <wp:cNvGraphicFramePr/>
+                <a:graphic xmlns:a="http://schemas.openxmlformats.org/drawingml/2006/main">
+                  <a:graphicData uri="http://schemas.microsoft.com/office/word/2010/wordprocessingShape">
+                    <wps:wsp>
+                      <wps:cNvSpPr/>
+                      <wps:spPr>
+                        <a:xfrm>
+                          <a:off x="0" y="0"/>
+                          <a:ext cx="542925" cy="238125"/>
+                        </a:xfrm>
+                        <a:prstGeom prst="rect">
+                          <a:avLst/>
+                        </a:prstGeom>
+                      </wps:spPr>
+                      <wps:style>
+                        <a:lnRef idx="1">
+                          <a:schemeClr val="accent3"/>
+                        </a:lnRef>
+                        <a:fillRef idx="2">
+                          <a:schemeClr val="accent3"/>
+                        </a:fillRef>
+                        <a:effectRef idx="1">
+                          <a:schemeClr val="accent3"/>
+                        </a:effectRef>
+                        <a:fontRef idx="minor">
+                          <a:schemeClr val="dk1"/>
+                        </a:fontRef>
+                      </wps:style>
+                      <wps:bodyPr rot="0" spcFirstLastPara="0" vertOverflow="overflow" horzOverflow="overflow" vert="horz" wrap="square" lIns="91440" tIns="45720" rIns="91440" bIns="45720" numCol="1" spcCol="0" rtlCol="0" fromWordArt="0" anchor="ctr" anchorCtr="0" forceAA="0" compatLnSpc="1">
+                        <a:prstTxWarp prst="textNoShape">
+                          <a:avLst/>
+                        </a:prstTxWarp>
+                        <a:noAutofit/>
+                      </wps:bodyPr>
+                    </wps:wsp>
+                  </a:graphicData>
+                </a:graphic>
+              </wp:anchor>
+            </w:drawing>
+          </mc:Choice>
+          <mc:Fallback>
+            <w:pict>
+              <v:rect id="Rectangle 54" o:spid="_x0000_s1026" style="position:absolute;margin-left:77.25pt;margin-top:15.25pt;width:42.75pt;height:18.75pt;z-index:251731968;visibility:visible;mso-wrap-style:square;mso-wrap-distance-left:9pt;mso-wrap-distance-top:0;mso-wrap-distance-right:9pt;mso-wrap-distance-bottom:0;mso-position-horizontal:absolute;mso-position-horizontal-relative:text;mso-position-vertical:absolute;mso-position-vertical-relative:text;v-text-anchor:middle" o:gfxdata="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" fillcolor="#cdddac [1622]" strokecolor="#94b64e [3046]">
+                <v:fill color2="#f0f4e6 [502]" rotate="t" angle="180" colors="0 #dafda7;22938f #e4fdc2;1 #f5ffe6" focus="100%" type="gradient"/>
+                <v:shadow on="t" color="black" opacity="24903f" origin=",.5" offset="0,.55556mm"/>
+              </v:rect>
+            </w:pict>
+          </mc:Fallback>
+        </mc:AlternateContent>
+      </w:r>
+      <w:r>
+        <w:rPr>
+          <w:noProof/>
+          <w:lang w:eastAsia="en-US"/>
+        </w:rPr>
+        <mc:AlternateContent>
+          <mc:Choice Requires="wps">
+            <w:drawing>
+              <wp:anchor distT="0" distB="0" distL="114300" distR="114300" simplePos="0" relativeHeight="251729920" behindDoc="0" locked="0" layoutInCell="1" allowOverlap="1" wp14:anchorId="3EF9681C" wp14:editId="011BD896">
+                <wp:simplePos x="0" y="0"/>
+                <wp:positionH relativeFrom="column">
+                  <wp:posOffset>371475</wp:posOffset>
+                </wp:positionH>
+                <wp:positionV relativeFrom="paragraph">
+                  <wp:posOffset>193675</wp:posOffset>
+                </wp:positionV>
+                <wp:extent cx="542925" cy="238125"/>
+                <wp:effectExtent l="57150" t="38100" r="85725" b="104775"/>
+                <wp:wrapNone/>
+                <wp:docPr id="53" name="Rectangle 53"/>
+                <wp:cNvGraphicFramePr/>
+                <a:graphic xmlns:a="http://schemas.openxmlformats.org/drawingml/2006/main">
+                  <a:graphicData uri="http://schemas.microsoft.com/office/word/2010/wordprocessingShape">
+                    <wps:wsp>
+                      <wps:cNvSpPr/>
+                      <wps:spPr>
+                        <a:xfrm>
+                          <a:off x="0" y="0"/>
+                          <a:ext cx="542925" cy="238125"/>
+                        </a:xfrm>
+                        <a:prstGeom prst="rect">
+                          <a:avLst/>
+                        </a:prstGeom>
+                      </wps:spPr>
+                      <wps:style>
+                        <a:lnRef idx="1">
+                          <a:schemeClr val="accent3"/>
+                        </a:lnRef>
+                        <a:fillRef idx="2">
+                          <a:schemeClr val="accent3"/>
+                        </a:fillRef>
+                        <a:effectRef idx="1">
+                          <a:schemeClr val="accent3"/>
+                        </a:effectRef>
+                        <a:fontRef idx="minor">
+                          <a:schemeClr val="dk1"/>
+                        </a:fontRef>
+                      </wps:style>
+                      <wps:bodyPr rot="0" spcFirstLastPara="0" vertOverflow="overflow" horzOverflow="overflow" vert="horz" wrap="square" lIns="91440" tIns="45720" rIns="91440" bIns="45720" numCol="1" spcCol="0" rtlCol="0" fromWordArt="0" anchor="ctr" anchorCtr="0" forceAA="0" compatLnSpc="1">
+                        <a:prstTxWarp prst="textNoShape">
+                          <a:avLst/>
+                        </a:prstTxWarp>
+                        <a:noAutofit/>
+                      </wps:bodyPr>
+                    </wps:wsp>
+                  </a:graphicData>
+                </a:graphic>
+              </wp:anchor>
+            </w:drawing>
+          </mc:Choice>
+          <mc:Fallback>
+            <w:pict>
+              <v:rect id="Rectangle 53" o:spid="_x0000_s1026" style="position:absolute;margin-left:29.25pt;margin-top:15.25pt;width:42.75pt;height:18.75pt;z-index:251729920;visibility:visible;mso-wrap-style:square;mso-wrap-distance-left:9pt;mso-wrap-distance-top:0;mso-wrap-distance-right:9pt;mso-wrap-distance-bottom:0;mso-position-horizontal:absolute;mso-position-horizontal-relative:text;mso-position-vertical:absolute;mso-position-vertical-relative:text;v-text-anchor:middle" o:gfxdata="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" fillcolor="#cdddac [1622]" strokecolor="#94b64e [3046]">
+                <v:fill color2="#f0f4e6 [502]" rotate="t" angle="180" colors="0 #dafda7;22938f #e4fdc2;1 #f5ffe6" focus="100%" type="gradient"/>
+                <v:shadow on="t" color="black" opacity="24903f" origin=",.5" offset="0,.55556mm"/>
+              </v:rect>
+            </w:pict>
+          </mc:Fallback>
+        </mc:AlternateContent>
+      </w:r>
+    </w:p>
+    <w:p/>
+    <w:p>
+      <w:r>
+        <w:rPr>
+          <w:noProof/>
+          <w:lang w:eastAsia="en-US"/>
+        </w:rPr>
+        <mc:AlternateContent>
+          <mc:Choice Requires="wps">
+            <w:drawing>
+              <wp:anchor distT="0" distB="0" distL="114300" distR="114300" simplePos="0" relativeHeight="251740160" behindDoc="0" locked="0" layoutInCell="1" allowOverlap="1" wp14:anchorId="2C14894A" wp14:editId="2AE3A517">
+                <wp:simplePos x="0" y="0"/>
+                <wp:positionH relativeFrom="column">
+                  <wp:posOffset>200025</wp:posOffset>
+                </wp:positionH>
+                <wp:positionV relativeFrom="paragraph">
+                  <wp:posOffset>213995</wp:posOffset>
+                </wp:positionV>
+                <wp:extent cx="76200" cy="76200"/>
+                <wp:effectExtent l="57150" t="38100" r="57150" b="95250"/>
+                <wp:wrapNone/>
+                <wp:docPr id="59" name="Oval 59"/>
+                <wp:cNvGraphicFramePr/>
+                <a:graphic xmlns:a="http://schemas.openxmlformats.org/drawingml/2006/main">
+                  <a:graphicData uri="http://schemas.microsoft.com/office/word/2010/wordprocessingShape">
+                    <wps:wsp>
+                      <wps:cNvSpPr/>
+                      <wps:spPr>
+                        <a:xfrm>
+                          <a:off x="0" y="0"/>
+                          <a:ext cx="76200" cy="76200"/>
+                        </a:xfrm>
+                        <a:prstGeom prst="ellipse">
+                          <a:avLst/>
+                        </a:prstGeom>
+                        <a:noFill/>
+                      </wps:spPr>
+                      <wps:style>
+                        <a:lnRef idx="1">
+                          <a:schemeClr val="dk1"/>
+                        </a:lnRef>
+                        <a:fillRef idx="2">
+                          <a:schemeClr val="dk1"/>
+                        </a:fillRef>
+                        <a:effectRef idx="1">
+                          <a:schemeClr val="dk1"/>
+                        </a:effectRef>
+                        <a:fontRef idx="minor">
+                          <a:schemeClr val="dk1"/>
+                        </a:fontRef>
+                      </wps:style>
+                      <wps:bodyPr rot="0" spcFirstLastPara="0" vertOverflow="overflow" horzOverflow="overflow" vert="horz" wrap="square" lIns="91440" tIns="45720" rIns="91440" bIns="45720" numCol="1" spcCol="0" rtlCol="0" fromWordArt="0" anchor="ctr" anchorCtr="0" forceAA="0" compatLnSpc="1">
+                        <a:prstTxWarp prst="textNoShape">
+                          <a:avLst/>
+                        </a:prstTxWarp>
+                        <a:noAutofit/>
+                      </wps:bodyPr>
+                    </wps:wsp>
+                  </a:graphicData>
+                </a:graphic>
+                <wp14:sizeRelH relativeFrom="margin">
+                  <wp14:pctWidth>0</wp14:pctWidth>
+                </wp14:sizeRelH>
+                <wp14:sizeRelV relativeFrom="margin">
+                  <wp14:pctHeight>0</wp14:pctHeight>
+                </wp14:sizeRelV>
+              </wp:anchor>
+            </w:drawing>
+          </mc:Choice>
+          <mc:Fallback>
+            <w:pict>
+              <v:oval id="Oval 59" o:spid="_x0000_s1026" style="position:absolute;margin-left:15.75pt;margin-top:16.85pt;width:6pt;height:6pt;z-index:251740160;visibility:visible;mso-wrap-style:square;mso-width-percent:0;mso-height-percent:0;mso-wrap-distance-left:9pt;mso-wrap-distance-top:0;mso-wrap-distance-right:9pt;mso-wrap-distance-bottom:0;mso-position-horizontal:absolute;mso-position-horizontal-relative:text;mso-position-vertical:absolute;mso-position-vertical-relative:text;mso-width-percent:0;mso-height-percent:0;mso-width-relative:margin;mso-height-relative:margin;v-text-anchor:middle" o:gfxdata="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" filled="f" strokecolor="black [3040]">
+                <v:shadow on="t" color="black" opacity="24903f" origin=",.5" offset="0,.55556mm"/>
+              </v:oval>
+            </w:pict>
+          </mc:Fallback>
+        </mc:AlternateContent>
+      </w:r>
+    </w:p>
+    <w:p/>
+    <w:p/>
+    <w:p/>
+    <w:p/>
+    <w:p/>
+    <w:p/>
+    <w:p/>
+    <w:p/>
+    <w:p/>
+    <w:p>
+      <w:bookmarkStart w:id="0" w:name="_GoBack"/>
+      <w:bookmarkEnd w:id="0"/>
+    </w:p>
+    <w:p/>
+    <w:p/>
+    <w:p/>
+    <w:p/>
+    <w:p/>
+    <w:p/>
+    <w:p/>
+    <w:p/>
+    <w:p/>
+    <w:p/>
+    <w:p/>
+    <w:p/>
+    <w:p>
+      <w:r>
+        <w:rPr>
+          <w:noProof/>
+          <w:lang w:eastAsia="en-US"/>
+        </w:rPr>
         <mc:AlternateContent>
           <mc:Choice Requires="wps">
             <w:drawing>
@@ -3305,6 +5567,7 @@
       <w:r>
         <w:rPr>
           <w:noProof/>
+          <w:lang w:eastAsia="en-US"/>
         </w:rPr>
         <mc:AlternateContent>
           <mc:Choice Requires="wpg">
@@ -3409,6 +5672,7 @@
       <w:r>
         <w:rPr>
           <w:noProof/>
+          <w:lang w:eastAsia="en-US"/>
         </w:rPr>
         <mc:AlternateContent>
           <mc:Choice Requires="wps">
@@ -3478,6 +5742,7 @@
       <w:r>
         <w:rPr>
           <w:noProof/>
+          <w:lang w:eastAsia="en-US"/>
         </w:rPr>
         <mc:AlternateContent>
           <mc:Choice Requires="wps">
@@ -3687,6 +5952,7 @@
       <w:r>
         <w:rPr>
           <w:noProof/>
+          <w:lang w:eastAsia="en-US"/>
         </w:rPr>
         <mc:AlternateContent>
           <mc:Choice Requires="wpg">
@@ -3931,6 +6197,7 @@
       <w:r>
         <w:rPr>
           <w:noProof/>
+          <w:lang w:eastAsia="en-US"/>
         </w:rPr>
         <mc:AlternateContent>
           <mc:Choice Requires="wps">
@@ -4220,6 +6487,7 @@
       <w:r>
         <w:rPr>
           <w:noProof/>
+          <w:lang w:eastAsia="en-US"/>
         </w:rPr>
         <mc:AlternateContent>
           <mc:Choice Requires="wps">
@@ -4288,6 +6556,7 @@
       <w:r>
         <w:rPr>
           <w:noProof/>
+          <w:lang w:eastAsia="en-US"/>
         </w:rPr>
         <mc:AlternateContent>
           <mc:Choice Requires="wps">
@@ -4555,6 +6824,7 @@
       <w:r>
         <w:rPr>
           <w:noProof/>
+          <w:lang w:eastAsia="en-US"/>
         </w:rPr>
         <mc:AlternateContent>
           <mc:Choice Requires="wps">
@@ -4616,6 +6886,7 @@
       <w:r>
         <w:rPr>
           <w:noProof/>
+          <w:lang w:eastAsia="en-US"/>
         </w:rPr>
         <mc:AlternateContent>
           <mc:Choice Requires="wpg">
@@ -4904,8 +7175,8 @@
       <w:r>
         <w:rPr>
           <w:noProof/>
+          <w:lang w:eastAsia="en-US"/>
         </w:rPr>
-        <w:lastRenderedPageBreak/>
         <mc:AlternateContent>
           <mc:Choice Requires="wps">
             <w:drawing>
@@ -4964,6 +7235,10 @@
         </mc:AlternateContent>
       </w:r>
       <w:r>
+        <w:rPr>
+          <w:noProof/>
+          <w:lang w:eastAsia="en-US"/>
+        </w:rPr>
         <mc:AlternateContent>
           <mc:Choice Requires="wps">
             <w:drawing>
@@ -5170,6 +7445,10 @@
         </mc:AlternateContent>
       </w:r>
       <w:r>
+        <w:rPr>
+          <w:noProof/>
+          <w:lang w:eastAsia="en-US"/>
+        </w:rPr>
         <mc:AlternateContent>
           <mc:Choice Requires="wpg">
             <w:drawing>
@@ -5411,6 +7690,10 @@
         </mc:AlternateContent>
       </w:r>
       <w:r>
+        <w:rPr>
+          <w:noProof/>
+          <w:lang w:eastAsia="en-US"/>
+        </w:rPr>
         <mc:AlternateContent>
           <mc:Choice Requires="wps">
             <w:drawing>
@@ -5661,6 +7944,10 @@
         </mc:AlternateContent>
       </w:r>
       <w:r>
+        <w:rPr>
+          <w:noProof/>
+          <w:lang w:eastAsia="en-US"/>
+        </w:rPr>
         <mc:AlternateContent>
           <mc:Choice Requires="wps">
             <w:drawing>
@@ -5726,6 +8013,10 @@
         </mc:AlternateContent>
       </w:r>
       <w:r>
+        <w:rPr>
+          <w:noProof/>
+          <w:lang w:eastAsia="en-US"/>
+        </w:rPr>
         <mc:AlternateContent>
           <mc:Choice Requires="wps">
             <w:drawing>
@@ -5984,6 +8275,10 @@
         </mc:AlternateContent>
       </w:r>
       <w:r>
+        <w:rPr>
+          <w:noProof/>
+          <w:lang w:eastAsia="en-US"/>
+        </w:rPr>
         <mc:AlternateContent>
           <mc:Choice Requires="wpg">
             <w:drawing>
@@ -6266,10 +8561,7 @@
     <w:p/>
     <w:p/>
     <w:p/>
-    <w:p>
-      <w:bookmarkStart w:id="0" w:name="_GoBack"/>
-      <w:bookmarkEnd w:id="0"/>
-    </w:p>
+    <w:p/>
     <w:sectPr>
       <w:pgSz w:w="12240" w:h="15840"/>
       <w:pgMar w:top="1440" w:right="1440" w:bottom="1440" w:left="1440" w:header="720" w:footer="720" w:gutter="0"/>
@@ -6278,6 +8570,56 @@
     </w:sectPr>
   </w:body>
 </w:document>
+</file>
+
+<file path=word/endnotes.xml><?xml version="1.0" encoding="utf-8"?>
+<w:endnotes xmlns:wpc="http://schemas.microsoft.com/office/word/2010/wordprocessingCanvas" xmlns:mc="http://schemas.openxmlformats.org/markup-compatibility/2006" xmlns:o="urn:schemas-microsoft-com:office:office" xmlns:r="http://schemas.openxmlformats.org/officeDocument/2006/relationships" xmlns:m="http://schemas.openxmlformats.org/officeDocument/2006/math" xmlns:v="urn:schemas-microsoft-com:vml" xmlns:wp14="http://schemas.microsoft.com/office/word/2010/wordprocessingDrawing" xmlns:wp="http://schemas.openxmlformats.org/drawingml/2006/wordprocessingDrawing" xmlns:w10="urn:schemas-microsoft-com:office:word" xmlns:w="http://schemas.openxmlformats.org/wordprocessingml/2006/main" xmlns:w14="http://schemas.microsoft.com/office/word/2010/wordml" xmlns:wpg="http://schemas.microsoft.com/office/word/2010/wordprocessingGroup" xmlns:wpi="http://schemas.microsoft.com/office/word/2010/wordprocessingInk" xmlns:wne="http://schemas.microsoft.com/office/word/2006/wordml" xmlns:wps="http://schemas.microsoft.com/office/word/2010/wordprocessingShape" mc:Ignorable="w14 wp14">
+  <w:endnote w:type="separator" w:id="-1">
+    <w:p>
+      <w:pPr>
+        <w:spacing w:after="0" w:line="240" w:lineRule="auto"/>
+      </w:pPr>
+      <w:r>
+        <w:separator/>
+      </w:r>
+    </w:p>
+  </w:endnote>
+  <w:endnote w:type="continuationSeparator" w:id="0">
+    <w:p>
+      <w:pPr>
+        <w:spacing w:after="0" w:line="240" w:lineRule="auto"/>
+      </w:pPr>
+      <w:r>
+        <w:continuationSeparator/>
+      </w:r>
+    </w:p>
+  </w:endnote>
+</w:endnotes>
+</file>
+
+<file path=word/footnotes.xml><?xml version="1.0" encoding="utf-8"?>
+<w:footnotes xmlns:wpc="http://schemas.microsoft.com/office/word/2010/wordprocessingCanvas" xmlns:mc="http://schemas.openxmlformats.org/markup-compatibility/2006" xmlns:o="urn:schemas-microsoft-com:office:office" xmlns:r="http://schemas.openxmlformats.org/officeDocument/2006/relationships" xmlns:m="http://schemas.openxmlformats.org/officeDocument/2006/math" xmlns:v="urn:schemas-microsoft-com:vml" xmlns:wp14="http://schemas.microsoft.com/office/word/2010/wordprocessingDrawing" xmlns:wp="http://schemas.openxmlformats.org/drawingml/2006/wordprocessingDrawing" xmlns:w10="urn:schemas-microsoft-com:office:word" xmlns:w="http://schemas.openxmlformats.org/wordprocessingml/2006/main" xmlns:w14="http://schemas.microsoft.com/office/word/2010/wordml" xmlns:wpg="http://schemas.microsoft.com/office/word/2010/wordprocessingGroup" xmlns:wpi="http://schemas.microsoft.com/office/word/2010/wordprocessingInk" xmlns:wne="http://schemas.microsoft.com/office/word/2006/wordml" xmlns:wps="http://schemas.microsoft.com/office/word/2010/wordprocessingShape" mc:Ignorable="w14 wp14">
+  <w:footnote w:type="separator" w:id="-1">
+    <w:p>
+      <w:pPr>
+        <w:spacing w:after="0" w:line="240" w:lineRule="auto"/>
+      </w:pPr>
+      <w:r>
+        <w:separator/>
+      </w:r>
+    </w:p>
+  </w:footnote>
+  <w:footnote w:type="continuationSeparator" w:id="0">
+    <w:p>
+      <w:pPr>
+        <w:spacing w:after="0" w:line="240" w:lineRule="auto"/>
+      </w:pPr>
+      <w:r>
+        <w:continuationSeparator/>
+      </w:r>
+    </w:p>
+  </w:footnote>
+</w:footnotes>
 </file>
 
 <file path=word/styles.xml><?xml version="1.0" encoding="utf-8"?>
@@ -6501,6 +8843,50 @@
       <w:sz w:val="16"/>
       <w:szCs w:val="16"/>
     </w:rPr>
+  </w:style>
+  <w:style w:type="paragraph" w:styleId="Header">
+    <w:name w:val="header"/>
+    <w:basedOn w:val="Normal"/>
+    <w:link w:val="HeaderChar"/>
+    <w:uiPriority w:val="99"/>
+    <w:unhideWhenUsed/>
+    <w:rsid w:val="00C05735"/>
+    <w:pPr>
+      <w:tabs>
+        <w:tab w:val="center" w:pos="4680"/>
+        <w:tab w:val="right" w:pos="9360"/>
+      </w:tabs>
+      <w:spacing w:after="0" w:line="240" w:lineRule="auto"/>
+    </w:pPr>
+  </w:style>
+  <w:style w:type="character" w:customStyle="1" w:styleId="HeaderChar">
+    <w:name w:val="Header Char"/>
+    <w:basedOn w:val="DefaultParagraphFont"/>
+    <w:link w:val="Header"/>
+    <w:uiPriority w:val="99"/>
+    <w:rsid w:val="00C05735"/>
+  </w:style>
+  <w:style w:type="paragraph" w:styleId="Footer">
+    <w:name w:val="footer"/>
+    <w:basedOn w:val="Normal"/>
+    <w:link w:val="FooterChar"/>
+    <w:uiPriority w:val="99"/>
+    <w:unhideWhenUsed/>
+    <w:rsid w:val="00C05735"/>
+    <w:pPr>
+      <w:tabs>
+        <w:tab w:val="center" w:pos="4680"/>
+        <w:tab w:val="right" w:pos="9360"/>
+      </w:tabs>
+      <w:spacing w:after="0" w:line="240" w:lineRule="auto"/>
+    </w:pPr>
+  </w:style>
+  <w:style w:type="character" w:customStyle="1" w:styleId="FooterChar">
+    <w:name w:val="Footer Char"/>
+    <w:basedOn w:val="DefaultParagraphFont"/>
+    <w:link w:val="Footer"/>
+    <w:uiPriority w:val="99"/>
+    <w:rsid w:val="00C05735"/>
   </w:style>
 </w:styles>
 </file>
@@ -6726,6 +9112,50 @@
       <w:sz w:val="16"/>
       <w:szCs w:val="16"/>
     </w:rPr>
+  </w:style>
+  <w:style w:type="paragraph" w:styleId="Header">
+    <w:name w:val="header"/>
+    <w:basedOn w:val="Normal"/>
+    <w:link w:val="HeaderChar"/>
+    <w:uiPriority w:val="99"/>
+    <w:unhideWhenUsed/>
+    <w:rsid w:val="00C05735"/>
+    <w:pPr>
+      <w:tabs>
+        <w:tab w:val="center" w:pos="4680"/>
+        <w:tab w:val="right" w:pos="9360"/>
+      </w:tabs>
+      <w:spacing w:after="0" w:line="240" w:lineRule="auto"/>
+    </w:pPr>
+  </w:style>
+  <w:style w:type="character" w:customStyle="1" w:styleId="HeaderChar">
+    <w:name w:val="Header Char"/>
+    <w:basedOn w:val="DefaultParagraphFont"/>
+    <w:link w:val="Header"/>
+    <w:uiPriority w:val="99"/>
+    <w:rsid w:val="00C05735"/>
+  </w:style>
+  <w:style w:type="paragraph" w:styleId="Footer">
+    <w:name w:val="footer"/>
+    <w:basedOn w:val="Normal"/>
+    <w:link w:val="FooterChar"/>
+    <w:uiPriority w:val="99"/>
+    <w:unhideWhenUsed/>
+    <w:rsid w:val="00C05735"/>
+    <w:pPr>
+      <w:tabs>
+        <w:tab w:val="center" w:pos="4680"/>
+        <w:tab w:val="right" w:pos="9360"/>
+      </w:tabs>
+      <w:spacing w:after="0" w:line="240" w:lineRule="auto"/>
+    </w:pPr>
+  </w:style>
+  <w:style w:type="character" w:customStyle="1" w:styleId="FooterChar">
+    <w:name w:val="Footer Char"/>
+    <w:basedOn w:val="DefaultParagraphFont"/>
+    <w:link w:val="Footer"/>
+    <w:uiPriority w:val="99"/>
+    <w:rsid w:val="00C05735"/>
   </w:style>
 </w:styles>
 </file>

</xml_diff>